<commit_message>
Implement the following enhancements • Animated password strength meter • Auto-hide hints when valid • Email verification workflow
</commit_message>
<xml_diff>
--- a/Documentation/AI Prompts/Vibe Coding - User Registration.docx
+++ b/Documentation/AI Prompts/Vibe Coding - User Registration.docx
@@ -58,10 +58,7 @@
       </w:r>
       <w:proofErr w:type="spellEnd"/>
       <w:r>
-        <w:t xml:space="preserve"> ver. 8.8.0</w:t>
-      </w:r>
-      <w:r>
-        <w:t>. Refactor the code to implement the following requirements and functionalities:</w:t>
+        <w:t xml:space="preserve"> ver. 8.8.0. Refactor the code to implement the following requirements and functionalities:</w:t>
       </w:r>
     </w:p>
     <w:p>
@@ -580,15 +577,7 @@
       </w:r>
       <w:proofErr w:type="spellEnd"/>
       <w:r>
-        <w:t xml:space="preserve"> in _</w:t>
-      </w:r>
-      <w:proofErr w:type="spellStart"/>
-      <w:r>
-        <w:t>validationMessages</w:t>
-      </w:r>
-      <w:proofErr w:type="spellEnd"/>
-      <w:r>
-        <w:t>)</w:t>
+        <w:t xml:space="preserve"> in _validationMessages)</w:t>
       </w:r>
     </w:p>
     <w:p>
@@ -756,15 +745,7 @@
       </w:r>
       <w:proofErr w:type="spellEnd"/>
       <w:r>
-        <w:t xml:space="preserve"> Severity="</w:t>
-      </w:r>
-      <w:proofErr w:type="spellStart"/>
-      <w:r>
-        <w:t>Severity.Error</w:t>
-      </w:r>
-      <w:proofErr w:type="spellEnd"/>
-      <w:r>
-        <w:t>" Variant="</w:t>
+        <w:t xml:space="preserve"> Severity="Severity.Error" Variant="</w:t>
       </w:r>
       <w:proofErr w:type="spellStart"/>
       <w:r>
@@ -1142,15 +1123,7 @@
       </w:r>
       <w:proofErr w:type="spellEnd"/>
       <w:r>
-        <w:t xml:space="preserve"> Context="</w:t>
-      </w:r>
-      <w:proofErr w:type="spellStart"/>
-      <w:r>
-        <w:t>dateContext</w:t>
-      </w:r>
-      <w:proofErr w:type="spellEnd"/>
-      <w:r>
-        <w:t>"&gt;</w:t>
+        <w:t xml:space="preserve"> Context="dateContext"&gt;</w:t>
       </w:r>
     </w:p>
     <w:p>
@@ -2102,11 +2075,24 @@
       </w:r>
       <w:proofErr w:type="spellEnd"/>
       <w:r>
-        <w:t xml:space="preserve"> Variant="</w:t>
-      </w:r>
-      <w:proofErr w:type="spellStart"/>
-      <w:r>
-        <w:t>Variant.Filled</w:t>
+        <w:t xml:space="preserve"> Variant="Variant.Filled"</w:t>
+      </w:r>
+    </w:p>
+    <w:p>
+      <w:r>
+        <w:t xml:space="preserve">                                        </w:t>
+      </w:r>
+      <w:proofErr w:type="spellStart"/>
+      <w:r>
+        <w:t>ButtonType</w:t>
+      </w:r>
+      <w:proofErr w:type="spellEnd"/>
+      <w:r>
+        <w:t>="</w:t>
+      </w:r>
+      <w:proofErr w:type="spellStart"/>
+      <w:r>
+        <w:t>ButtonType.Submit</w:t>
       </w:r>
       <w:proofErr w:type="spellEnd"/>
       <w:r>
@@ -2119,7 +2105,7 @@
       </w:r>
       <w:proofErr w:type="spellStart"/>
       <w:r>
-        <w:t>ButtonType</w:t>
+        <w:t>Color</w:t>
       </w:r>
       <w:proofErr w:type="spellEnd"/>
       <w:r>
@@ -2127,7 +2113,7 @@
       </w:r>
       <w:proofErr w:type="spellStart"/>
       <w:r>
-        <w:t>ButtonType.Submit</w:t>
+        <w:t>Color.Primary</w:t>
       </w:r>
       <w:proofErr w:type="spellEnd"/>
       <w:r>
@@ -2136,19 +2122,47 @@
     </w:p>
     <w:p>
       <w:r>
+        <w:t xml:space="preserve">                                        Style="background-</w:t>
+      </w:r>
+      <w:proofErr w:type="spellStart"/>
+      <w:proofErr w:type="gramStart"/>
+      <w:r>
+        <w:t>color</w:t>
+      </w:r>
+      <w:proofErr w:type="spellEnd"/>
+      <w:r>
+        <w:t>:#</w:t>
+      </w:r>
+      <w:proofErr w:type="gramEnd"/>
+      <w:r>
+        <w:t>004165;"</w:t>
+      </w:r>
+    </w:p>
+    <w:p>
+      <w:r>
+        <w:t xml:space="preserve">                                        Class="mt-3"</w:t>
+      </w:r>
+    </w:p>
+    <w:p>
+      <w:r>
         <w:t xml:space="preserve">                                        </w:t>
       </w:r>
       <w:proofErr w:type="spellStart"/>
       <w:r>
-        <w:t>Color</w:t>
-      </w:r>
-      <w:proofErr w:type="spellEnd"/>
-      <w:r>
-        <w:t>="</w:t>
-      </w:r>
-      <w:proofErr w:type="spellStart"/>
-      <w:r>
-        <w:t>Color.Primary</w:t>
+        <w:t>FullWidth</w:t>
+      </w:r>
+      <w:proofErr w:type="spellEnd"/>
+      <w:r>
+        <w:t>="false"</w:t>
+      </w:r>
+    </w:p>
+    <w:p>
+      <w:r>
+        <w:t xml:space="preserve">                                        Size="</w:t>
+      </w:r>
+      <w:proofErr w:type="spellStart"/>
+      <w:r>
+        <w:t>Size.Medium</w:t>
       </w:r>
       <w:proofErr w:type="spellEnd"/>
       <w:r>
@@ -2157,55 +2171,6 @@
     </w:p>
     <w:p>
       <w:r>
-        <w:t xml:space="preserve">                                        Style="background-</w:t>
-      </w:r>
-      <w:proofErr w:type="spellStart"/>
-      <w:proofErr w:type="gramStart"/>
-      <w:r>
-        <w:t>color</w:t>
-      </w:r>
-      <w:proofErr w:type="spellEnd"/>
-      <w:r>
-        <w:t>:#</w:t>
-      </w:r>
-      <w:proofErr w:type="gramEnd"/>
-      <w:r>
-        <w:t>004165;"</w:t>
-      </w:r>
-    </w:p>
-    <w:p>
-      <w:r>
-        <w:t xml:space="preserve">                                        Class="mt-3"</w:t>
-      </w:r>
-    </w:p>
-    <w:p>
-      <w:r>
-        <w:t xml:space="preserve">                                        </w:t>
-      </w:r>
-      <w:proofErr w:type="spellStart"/>
-      <w:r>
-        <w:t>FullWidth</w:t>
-      </w:r>
-      <w:proofErr w:type="spellEnd"/>
-      <w:r>
-        <w:t>="false"</w:t>
-      </w:r>
-    </w:p>
-    <w:p>
-      <w:r>
-        <w:t xml:space="preserve">                                        Size="</w:t>
-      </w:r>
-      <w:proofErr w:type="spellStart"/>
-      <w:r>
-        <w:t>Size.Medium</w:t>
-      </w:r>
-      <w:proofErr w:type="spellEnd"/>
-      <w:r>
-        <w:t>"</w:t>
-      </w:r>
-    </w:p>
-    <w:p>
-      <w:r>
         <w:t xml:space="preserve">                                        Disabled="@_</w:t>
       </w:r>
       <w:proofErr w:type="spellStart"/>
@@ -2309,15 +2274,7 @@
       </w:r>
       <w:proofErr w:type="spellEnd"/>
       <w:r>
-        <w:t xml:space="preserve"> Variant="</w:t>
-      </w:r>
-      <w:proofErr w:type="spellStart"/>
-      <w:r>
-        <w:t>Variant.Filled</w:t>
-      </w:r>
-      <w:proofErr w:type="spellEnd"/>
-      <w:r>
-        <w:t>"</w:t>
+        <w:t xml:space="preserve"> Variant="Variant.Filled"</w:t>
       </w:r>
     </w:p>
     <w:p>
@@ -2435,15 +2392,7 @@
       </w:r>
       <w:proofErr w:type="spellEnd"/>
       <w:r>
-        <w:t xml:space="preserve"> Variant="</w:t>
-      </w:r>
-      <w:proofErr w:type="spellStart"/>
-      <w:r>
-        <w:t>Variant.Text</w:t>
-      </w:r>
-      <w:proofErr w:type="spellEnd"/>
-      <w:r>
-        <w:t>"</w:t>
+        <w:t xml:space="preserve"> Variant="Variant.Text"</w:t>
       </w:r>
     </w:p>
     <w:p>
@@ -2858,7 +2807,6 @@
         <w:t xml:space="preserve">using </w:t>
       </w:r>
       <w:proofErr w:type="spellStart"/>
-      <w:proofErr w:type="gramStart"/>
       <w:r>
         <w:t>MudBlazor</w:t>
       </w:r>
@@ -2866,7 +2814,6 @@
       <w:r>
         <w:t>;</w:t>
       </w:r>
-      <w:proofErr w:type="gramEnd"/>
     </w:p>
     <w:p>
       <w:r>
@@ -2874,17 +2821,12 @@
       </w:r>
       <w:proofErr w:type="spellStart"/>
       <w:r>
-        <w:t>System.</w:t>
-      </w:r>
-      <w:proofErr w:type="gramStart"/>
-      <w:r>
-        <w:t>Text</w:t>
+        <w:t>System.Text</w:t>
       </w:r>
       <w:proofErr w:type="spellEnd"/>
       <w:r>
         <w:t>;</w:t>
       </w:r>
-      <w:proofErr w:type="gramEnd"/>
     </w:p>
     <w:p>
       <w:r>
@@ -3118,7 +3060,6 @@
         <w:t xml:space="preserve"> _</w:t>
       </w:r>
       <w:proofErr w:type="spellStart"/>
-      <w:proofErr w:type="gramStart"/>
       <w:r>
         <w:t>editForm</w:t>
       </w:r>
@@ -3126,7 +3067,6 @@
       <w:r>
         <w:t>;</w:t>
       </w:r>
-      <w:proofErr w:type="gramEnd"/>
     </w:p>
     <w:p>
       <w:r>
@@ -3142,7 +3082,6 @@
         <w:t>? _</w:t>
       </w:r>
       <w:proofErr w:type="spellStart"/>
-      <w:proofErr w:type="gramStart"/>
       <w:r>
         <w:t>editContext</w:t>
       </w:r>
@@ -3150,7 +3089,6 @@
       <w:r>
         <w:t>;</w:t>
       </w:r>
-      <w:proofErr w:type="gramEnd"/>
     </w:p>
     <w:p>
       <w:r>
@@ -3166,9 +3104,12 @@
       </w:r>
       <w:proofErr w:type="gramStart"/>
       <w:r>
-        <w:t>StringBuilder();</w:t>
-      </w:r>
-      <w:proofErr w:type="gramEnd"/>
+        <w:t>StringBuilder(</w:t>
+      </w:r>
+      <w:proofErr w:type="gramEnd"/>
+      <w:r>
+        <w:t>);</w:t>
+      </w:r>
     </w:p>
     <w:p>
       <w:r>
@@ -3184,9 +3125,12 @@
       </w:r>
       <w:proofErr w:type="gramStart"/>
       <w:r>
-        <w:t>new();</w:t>
-      </w:r>
-      <w:proofErr w:type="gramEnd"/>
+        <w:t>new(</w:t>
+      </w:r>
+      <w:proofErr w:type="gramEnd"/>
+      <w:r>
+        <w:t>);</w:t>
+      </w:r>
     </w:p>
     <w:p>
       <w:r>
@@ -3198,13 +3142,8 @@
       </w:r>
       <w:proofErr w:type="spellEnd"/>
       <w:r>
-        <w:t xml:space="preserve"> = "Please wait...</w:t>
-      </w:r>
-      <w:proofErr w:type="gramStart"/>
-      <w:r>
-        <w:t>";</w:t>
-      </w:r>
-      <w:proofErr w:type="gramEnd"/>
+        <w:t xml:space="preserve"> = "Please wait...";</w:t>
+      </w:r>
     </w:p>
     <w:p>
       <w:r>
@@ -3219,7 +3158,6 @@
         <w:t>? _</w:t>
       </w:r>
       <w:proofErr w:type="spellStart"/>
-      <w:proofErr w:type="gramStart"/>
       <w:r>
         <w:t>cts</w:t>
       </w:r>
@@ -3227,14 +3165,12 @@
       <w:r>
         <w:t>;</w:t>
       </w:r>
-      <w:proofErr w:type="gramEnd"/>
     </w:p>
     <w:p>
       <w:r>
         <w:t xml:space="preserve">        protected string </w:t>
       </w:r>
       <w:proofErr w:type="spellStart"/>
-      <w:proofErr w:type="gramStart"/>
       <w:r>
         <w:t>ErrorMessage</w:t>
       </w:r>
@@ -3242,7 +3178,6 @@
       <w:r>
         <w:t>;</w:t>
       </w:r>
-      <w:proofErr w:type="gramEnd"/>
     </w:p>
     <w:p>
       <w:r>
@@ -3254,13 +3189,8 @@
       </w:r>
       <w:proofErr w:type="spellEnd"/>
       <w:r>
-        <w:t xml:space="preserve"> _</w:t>
-      </w:r>
-      <w:proofErr w:type="gramStart"/>
-      <w:r>
-        <w:t>form;</w:t>
-      </w:r>
-      <w:proofErr w:type="gramEnd"/>
+        <w:t xml:space="preserve"> _form;</w:t>
+      </w:r>
     </w:p>
     <w:p>
       <w:r>
@@ -3284,17 +3214,12 @@
       </w:r>
       <w:proofErr w:type="spellStart"/>
       <w:r>
-        <w:t>InputType.</w:t>
-      </w:r>
-      <w:proofErr w:type="gramStart"/>
-      <w:r>
-        <w:t>Password</w:t>
+        <w:t>InputType.Password</w:t>
       </w:r>
       <w:proofErr w:type="spellEnd"/>
       <w:r>
         <w:t>;</w:t>
       </w:r>
-      <w:proofErr w:type="gramEnd"/>
     </w:p>
     <w:p>
       <w:r>
@@ -3318,17 +3243,12 @@
       </w:r>
       <w:proofErr w:type="spellStart"/>
       <w:r>
-        <w:t>InputType.</w:t>
-      </w:r>
-      <w:proofErr w:type="gramStart"/>
-      <w:r>
-        <w:t>Password</w:t>
+        <w:t>InputType.Password</w:t>
       </w:r>
       <w:proofErr w:type="spellEnd"/>
       <w:r>
         <w:t>;</w:t>
       </w:r>
-      <w:proofErr w:type="gramEnd"/>
     </w:p>
     <w:p>
       <w:r>
@@ -3392,13 +3312,8 @@
       </w:r>
       <w:proofErr w:type="spellEnd"/>
       <w:r>
-        <w:t xml:space="preserve"> = </w:t>
-      </w:r>
-      <w:proofErr w:type="gramStart"/>
-      <w:r>
-        <w:t>false;</w:t>
-      </w:r>
-      <w:proofErr w:type="gramEnd"/>
+        <w:t xml:space="preserve"> = false;</w:t>
+      </w:r>
     </w:p>
     <w:p>
       <w:r>
@@ -3410,23 +3325,13 @@
       </w:r>
       <w:proofErr w:type="spellEnd"/>
       <w:r>
-        <w:t xml:space="preserve"> = </w:t>
-      </w:r>
-      <w:proofErr w:type="gramStart"/>
-      <w:r>
-        <w:t>false;</w:t>
-      </w:r>
-      <w:proofErr w:type="gramEnd"/>
-    </w:p>
-    <w:p>
-      <w:r>
-        <w:t xml:space="preserve">        private bool _disabled = </w:t>
-      </w:r>
-      <w:proofErr w:type="gramStart"/>
-      <w:r>
-        <w:t>false;</w:t>
-      </w:r>
-      <w:proofErr w:type="gramEnd"/>
+        <w:t xml:space="preserve"> = false;</w:t>
+      </w:r>
+    </w:p>
+    <w:p>
+      <w:r>
+        <w:t xml:space="preserve">        private bool _disabled = false;</w:t>
+      </w:r>
     </w:p>
     <w:p>
       <w:r>
@@ -3438,13 +3343,8 @@
       </w:r>
       <w:proofErr w:type="spellEnd"/>
       <w:r>
-        <w:t xml:space="preserve"> = </w:t>
-      </w:r>
-      <w:proofErr w:type="gramStart"/>
-      <w:r>
-        <w:t>false;</w:t>
-      </w:r>
-      <w:proofErr w:type="gramEnd"/>
+        <w:t xml:space="preserve"> = false;</w:t>
+      </w:r>
     </w:p>
     <w:p>
       <w:r>
@@ -3471,9 +3371,12 @@
       </w:r>
       <w:proofErr w:type="gramStart"/>
       <w:r>
-        <w:t>new();</w:t>
-      </w:r>
-      <w:proofErr w:type="gramEnd"/>
+        <w:t>new(</w:t>
+      </w:r>
+      <w:proofErr w:type="gramEnd"/>
+      <w:r>
+        <w:t>);</w:t>
+      </w:r>
     </w:p>
     <w:p>
       <w:r>
@@ -3665,13 +3568,8 @@
       </w:r>
       <w:proofErr w:type="gramEnd"/>
       <w:r>
-        <w:t>Model</w:t>
-      </w:r>
-      <w:proofErr w:type="gramStart"/>
-      <w:r>
-        <w:t>);</w:t>
-      </w:r>
-      <w:proofErr w:type="gramEnd"/>
+        <w:t>Model);</w:t>
+      </w:r>
     </w:p>
     <w:p>
       <w:r>
@@ -3727,26 +3625,21 @@
       </w:r>
       <w:proofErr w:type="spellEnd"/>
       <w:r>
+        <w:t xml:space="preserve"> = true;</w:t>
+      </w:r>
+    </w:p>
+    <w:p>
+      <w:r>
+        <w:t xml:space="preserve">            _</w:t>
+      </w:r>
+      <w:proofErr w:type="spellStart"/>
+      <w:r>
+        <w:t>validationMessages</w:t>
+      </w:r>
+      <w:proofErr w:type="spellEnd"/>
+      <w:r>
         <w:t xml:space="preserve"> = </w:t>
       </w:r>
-      <w:proofErr w:type="gramStart"/>
-      <w:r>
-        <w:t>true;</w:t>
-      </w:r>
-      <w:proofErr w:type="gramEnd"/>
-    </w:p>
-    <w:p>
-      <w:r>
-        <w:t xml:space="preserve">            _</w:t>
-      </w:r>
-      <w:proofErr w:type="spellStart"/>
-      <w:r>
-        <w:t>validationMessages</w:t>
-      </w:r>
-      <w:proofErr w:type="spellEnd"/>
-      <w:r>
-        <w:t xml:space="preserve"> = </w:t>
-      </w:r>
       <w:proofErr w:type="spellStart"/>
       <w:proofErr w:type="gramStart"/>
       <w:r>
@@ -3768,13 +3661,8 @@
       <w:proofErr w:type="spellEnd"/>
       <w:proofErr w:type="gramEnd"/>
       <w:r>
-        <w:t>(</w:t>
-      </w:r>
-      <w:proofErr w:type="gramStart"/>
-      <w:r>
-        <w:t>);</w:t>
-      </w:r>
-      <w:proofErr w:type="gramEnd"/>
+        <w:t>();</w:t>
+      </w:r>
     </w:p>
     <w:p>
       <w:r>
@@ -3836,13 +3724,8 @@
       </w:r>
       <w:proofErr w:type="spellEnd"/>
       <w:r>
-        <w:t xml:space="preserve"> = </w:t>
-      </w:r>
-      <w:proofErr w:type="gramStart"/>
-      <w:r>
-        <w:t>false;</w:t>
-      </w:r>
-      <w:proofErr w:type="gramEnd"/>
+        <w:t xml:space="preserve"> = false;</w:t>
+      </w:r>
     </w:p>
     <w:p>
       <w:r>
@@ -3854,42 +3737,158 @@
       </w:r>
       <w:proofErr w:type="spellEnd"/>
       <w:r>
+        <w:t>();</w:t>
+      </w:r>
+    </w:p>
+    <w:p/>
+    <w:p>
+      <w:r>
+        <w:t xml:space="preserve">                // Set flag to display the loading button</w:t>
+      </w:r>
+    </w:p>
+    <w:p>
+      <w:r>
+        <w:t xml:space="preserve">                _</w:t>
+      </w:r>
+      <w:proofErr w:type="spellStart"/>
+      <w:r>
+        <w:t>btnProcessing</w:t>
+      </w:r>
+      <w:proofErr w:type="spellEnd"/>
+      <w:r>
+        <w:t xml:space="preserve"> = true;</w:t>
+      </w:r>
+    </w:p>
+    <w:p/>
+    <w:p>
+      <w:r>
+        <w:t xml:space="preserve">                // Set the overlay message</w:t>
+      </w:r>
+    </w:p>
+    <w:p>
+      <w:r>
+        <w:t xml:space="preserve">                </w:t>
+      </w:r>
+      <w:proofErr w:type="spellStart"/>
+      <w:r>
+        <w:t>overlayMessage</w:t>
+      </w:r>
+      <w:proofErr w:type="spellEnd"/>
+      <w:r>
+        <w:t xml:space="preserve"> = "Recovering password, please wait...";</w:t>
+      </w:r>
+    </w:p>
+    <w:p/>
+    <w:p>
+      <w:r>
+        <w:t xml:space="preserve">                _ = </w:t>
+      </w:r>
+      <w:proofErr w:type="spellStart"/>
+      <w:proofErr w:type="gramStart"/>
+      <w:r>
+        <w:t>RegisterUserAccountAsync</w:t>
+      </w:r>
+      <w:proofErr w:type="spellEnd"/>
+      <w:r>
         <w:t>(</w:t>
       </w:r>
-      <w:proofErr w:type="gramStart"/>
+      <w:proofErr w:type="gramEnd"/>
+      <w:r>
+        <w:t>async () =&gt;</w:t>
+      </w:r>
+    </w:p>
+    <w:p>
+      <w:r>
+        <w:t xml:space="preserve">                {</w:t>
+      </w:r>
+    </w:p>
+    <w:p>
+      <w:r>
+        <w:t xml:space="preserve">                    // Set flag to hide the loading button</w:t>
+      </w:r>
+    </w:p>
+    <w:p>
+      <w:r>
+        <w:t xml:space="preserve">                    _</w:t>
+      </w:r>
+      <w:proofErr w:type="spellStart"/>
+      <w:r>
+        <w:t>btnProcessing</w:t>
+      </w:r>
+      <w:proofErr w:type="spellEnd"/>
+      <w:r>
+        <w:t xml:space="preserve"> = false;</w:t>
+      </w:r>
+    </w:p>
+    <w:p/>
+    <w:p>
+      <w:r>
+        <w:t xml:space="preserve">                    //</w:t>
+      </w:r>
+      <w:proofErr w:type="spellStart"/>
+      <w:r>
+        <w:t>Nav.NavigateTo</w:t>
+      </w:r>
+      <w:proofErr w:type="spellEnd"/>
+      <w:r>
+        <w:t>("/login", true);</w:t>
+      </w:r>
+    </w:p>
+    <w:p/>
+    <w:p>
+      <w:r>
+        <w:t xml:space="preserve">                    // Shows the spinner overlay</w:t>
+      </w:r>
+    </w:p>
+    <w:p>
+      <w:r>
+        <w:t xml:space="preserve">                    await </w:t>
+      </w:r>
+      <w:proofErr w:type="spellStart"/>
+      <w:proofErr w:type="gramStart"/>
+      <w:r>
+        <w:t>InvokeAsync</w:t>
+      </w:r>
+      <w:proofErr w:type="spellEnd"/>
+      <w:r>
+        <w:t>(</w:t>
+      </w:r>
+      <w:proofErr w:type="spellStart"/>
+      <w:proofErr w:type="gramEnd"/>
+      <w:r>
+        <w:t>StateHasChanged</w:t>
+      </w:r>
+      <w:proofErr w:type="spellEnd"/>
       <w:r>
         <w:t>);</w:t>
       </w:r>
-      <w:proofErr w:type="gramEnd"/>
-    </w:p>
-    <w:p/>
-    <w:p>
-      <w:r>
-        <w:t xml:space="preserve">                // Set flag to display the loading button</w:t>
-      </w:r>
-    </w:p>
-    <w:p>
-      <w:r>
-        <w:t xml:space="preserve">                _</w:t>
-      </w:r>
-      <w:proofErr w:type="spellStart"/>
-      <w:r>
-        <w:t>btnProcessing</w:t>
-      </w:r>
-      <w:proofErr w:type="spellEnd"/>
-      <w:r>
-        <w:t xml:space="preserve"> = </w:t>
-      </w:r>
-      <w:proofErr w:type="gramStart"/>
-      <w:r>
-        <w:t>true;</w:t>
-      </w:r>
-      <w:proofErr w:type="gramEnd"/>
-    </w:p>
-    <w:p/>
-    <w:p>
-      <w:r>
-        <w:t xml:space="preserve">                // Set the overlay message</w:t>
+    </w:p>
+    <w:p>
+      <w:r>
+        <w:t xml:space="preserve">                });</w:t>
+      </w:r>
+    </w:p>
+    <w:p>
+      <w:r>
+        <w:t xml:space="preserve">            }</w:t>
+      </w:r>
+    </w:p>
+    <w:p>
+      <w:r>
+        <w:t xml:space="preserve">            catch (</w:t>
+      </w:r>
+      <w:proofErr w:type="spellStart"/>
+      <w:r>
+        <w:t>OperationCanceledException</w:t>
+      </w:r>
+      <w:proofErr w:type="spellEnd"/>
+      <w:r>
+        <w:t>)</w:t>
+      </w:r>
+    </w:p>
+    <w:p>
+      <w:r>
+        <w:t xml:space="preserve">            {</w:t>
       </w:r>
     </w:p>
     <w:p>
@@ -3897,28 +3896,9 @@
         <w:t xml:space="preserve">                </w:t>
       </w:r>
       <w:proofErr w:type="spellStart"/>
-      <w:r>
-        <w:t>overlayMessage</w:t>
-      </w:r>
-      <w:proofErr w:type="spellEnd"/>
-      <w:r>
-        <w:t xml:space="preserve"> = "Recovering password, please wait...</w:t>
-      </w:r>
-      <w:proofErr w:type="gramStart"/>
-      <w:r>
-        <w:t>";</w:t>
-      </w:r>
-      <w:proofErr w:type="gramEnd"/>
-    </w:p>
-    <w:p/>
-    <w:p>
-      <w:r>
-        <w:t xml:space="preserve">                _ = </w:t>
-      </w:r>
-      <w:proofErr w:type="spellStart"/>
-      <w:proofErr w:type="gramStart"/>
-      <w:r>
-        <w:t>RegisterUserAccountAsync</w:t>
+      <w:proofErr w:type="gramStart"/>
+      <w:r>
+        <w:t>ShowNotification</w:t>
       </w:r>
       <w:proofErr w:type="spellEnd"/>
       <w:r>
@@ -3926,200 +3906,67 @@
       </w:r>
       <w:proofErr w:type="gramEnd"/>
       <w:r>
-        <w:t>async () =&gt;</w:t>
-      </w:r>
-    </w:p>
-    <w:p>
-      <w:r>
-        <w:t xml:space="preserve">                {</w:t>
-      </w:r>
-    </w:p>
-    <w:p>
-      <w:r>
-        <w:t xml:space="preserve">                    // Set flag to hide the loading button</w:t>
-      </w:r>
-    </w:p>
-    <w:p>
-      <w:r>
-        <w:t xml:space="preserve">                    _</w:t>
-      </w:r>
-      <w:proofErr w:type="spellStart"/>
-      <w:r>
-        <w:t>btnProcessing</w:t>
-      </w:r>
-      <w:proofErr w:type="spellEnd"/>
-      <w:r>
-        <w:t xml:space="preserve"> = </w:t>
-      </w:r>
-      <w:proofErr w:type="gramStart"/>
-      <w:r>
-        <w:t>false;</w:t>
-      </w:r>
-      <w:proofErr w:type="gramEnd"/>
-    </w:p>
-    <w:p/>
-    <w:p>
-      <w:r>
-        <w:t xml:space="preserve">                    //</w:t>
-      </w:r>
-      <w:proofErr w:type="spellStart"/>
-      <w:r>
-        <w:t>Nav.NavigateTo</w:t>
-      </w:r>
-      <w:proofErr w:type="spellEnd"/>
-      <w:r>
-        <w:t>("/login", true</w:t>
-      </w:r>
-      <w:proofErr w:type="gramStart"/>
+        <w:t xml:space="preserve">"Save cancelled (navigated away).", </w:t>
+      </w:r>
+      <w:proofErr w:type="spellStart"/>
+      <w:r>
+        <w:t>SnackBarTypes.Warning</w:t>
+      </w:r>
+      <w:proofErr w:type="spellEnd"/>
       <w:r>
         <w:t>);</w:t>
       </w:r>
-      <w:proofErr w:type="gramEnd"/>
-    </w:p>
-    <w:p/>
-    <w:p>
-      <w:r>
-        <w:t xml:space="preserve">                    // Shows the spinner overlay</w:t>
-      </w:r>
-    </w:p>
-    <w:p>
-      <w:r>
-        <w:t xml:space="preserve">                    await </w:t>
-      </w:r>
-      <w:proofErr w:type="spellStart"/>
-      <w:proofErr w:type="gramStart"/>
-      <w:r>
-        <w:t>InvokeAsync</w:t>
+    </w:p>
+    <w:p>
+      <w:r>
+        <w:t xml:space="preserve">            }</w:t>
+      </w:r>
+    </w:p>
+    <w:p>
+      <w:r>
+        <w:t xml:space="preserve">            catch (Exception ex)</w:t>
+      </w:r>
+    </w:p>
+    <w:p>
+      <w:r>
+        <w:t xml:space="preserve">            {</w:t>
+      </w:r>
+    </w:p>
+    <w:p>
+      <w:r>
+        <w:t xml:space="preserve">                </w:t>
+      </w:r>
+      <w:proofErr w:type="spellStart"/>
+      <w:proofErr w:type="gramStart"/>
+      <w:r>
+        <w:t>ShowNotification</w:t>
       </w:r>
       <w:proofErr w:type="spellEnd"/>
       <w:r>
         <w:t>(</w:t>
       </w:r>
-      <w:proofErr w:type="spellStart"/>
-      <w:proofErr w:type="gramEnd"/>
-      <w:r>
-        <w:t>StateHasChanged</w:t>
-      </w:r>
-      <w:proofErr w:type="spellEnd"/>
-      <w:proofErr w:type="gramStart"/>
+      <w:proofErr w:type="gramEnd"/>
+      <w:r>
+        <w:t>$"Error: {</w:t>
+      </w:r>
+      <w:proofErr w:type="spellStart"/>
+      <w:proofErr w:type="gramStart"/>
+      <w:r>
+        <w:t>ex.Message</w:t>
+      </w:r>
+      <w:proofErr w:type="spellEnd"/>
+      <w:proofErr w:type="gramEnd"/>
+      <w:r>
+        <w:t xml:space="preserve">}", </w:t>
+      </w:r>
+      <w:proofErr w:type="spellStart"/>
+      <w:r>
+        <w:t>SnackBarTypes.Error</w:t>
+      </w:r>
+      <w:proofErr w:type="spellEnd"/>
       <w:r>
         <w:t>);</w:t>
       </w:r>
-      <w:proofErr w:type="gramEnd"/>
-    </w:p>
-    <w:p>
-      <w:r>
-        <w:t xml:space="preserve">                }</w:t>
-      </w:r>
-      <w:proofErr w:type="gramStart"/>
-      <w:r>
-        <w:t>);</w:t>
-      </w:r>
-      <w:proofErr w:type="gramEnd"/>
-    </w:p>
-    <w:p>
-      <w:r>
-        <w:t xml:space="preserve">            }</w:t>
-      </w:r>
-    </w:p>
-    <w:p>
-      <w:r>
-        <w:t xml:space="preserve">            catch (</w:t>
-      </w:r>
-      <w:proofErr w:type="spellStart"/>
-      <w:r>
-        <w:t>OperationCanceledException</w:t>
-      </w:r>
-      <w:proofErr w:type="spellEnd"/>
-      <w:r>
-        <w:t>)</w:t>
-      </w:r>
-    </w:p>
-    <w:p>
-      <w:r>
-        <w:t xml:space="preserve">            {</w:t>
-      </w:r>
-    </w:p>
-    <w:p>
-      <w:r>
-        <w:t xml:space="preserve">                </w:t>
-      </w:r>
-      <w:proofErr w:type="spellStart"/>
-      <w:proofErr w:type="gramStart"/>
-      <w:r>
-        <w:t>ShowNotification</w:t>
-      </w:r>
-      <w:proofErr w:type="spellEnd"/>
-      <w:r>
-        <w:t>(</w:t>
-      </w:r>
-      <w:proofErr w:type="gramEnd"/>
-      <w:r>
-        <w:t xml:space="preserve">"Save cancelled (navigated away).", </w:t>
-      </w:r>
-      <w:proofErr w:type="spellStart"/>
-      <w:r>
-        <w:t>SnackBarTypes.Warning</w:t>
-      </w:r>
-      <w:proofErr w:type="spellEnd"/>
-      <w:proofErr w:type="gramStart"/>
-      <w:r>
-        <w:t>);</w:t>
-      </w:r>
-      <w:proofErr w:type="gramEnd"/>
-    </w:p>
-    <w:p>
-      <w:r>
-        <w:t xml:space="preserve">            }</w:t>
-      </w:r>
-    </w:p>
-    <w:p>
-      <w:r>
-        <w:t xml:space="preserve">            catch (Exception ex)</w:t>
-      </w:r>
-    </w:p>
-    <w:p>
-      <w:r>
-        <w:t xml:space="preserve">            {</w:t>
-      </w:r>
-    </w:p>
-    <w:p>
-      <w:r>
-        <w:t xml:space="preserve">                </w:t>
-      </w:r>
-      <w:proofErr w:type="spellStart"/>
-      <w:proofErr w:type="gramStart"/>
-      <w:r>
-        <w:t>ShowNotification</w:t>
-      </w:r>
-      <w:proofErr w:type="spellEnd"/>
-      <w:r>
-        <w:t>(</w:t>
-      </w:r>
-      <w:proofErr w:type="gramEnd"/>
-      <w:r>
-        <w:t>$"Error: {</w:t>
-      </w:r>
-      <w:proofErr w:type="spellStart"/>
-      <w:proofErr w:type="gramStart"/>
-      <w:r>
-        <w:t>ex.Message</w:t>
-      </w:r>
-      <w:proofErr w:type="spellEnd"/>
-      <w:proofErr w:type="gramEnd"/>
-      <w:r>
-        <w:t xml:space="preserve">}", </w:t>
-      </w:r>
-      <w:proofErr w:type="spellStart"/>
-      <w:r>
-        <w:t>SnackBarTypes.Error</w:t>
-      </w:r>
-      <w:proofErr w:type="spellEnd"/>
-      <w:proofErr w:type="gramStart"/>
-      <w:r>
-        <w:t>);</w:t>
-      </w:r>
-      <w:proofErr w:type="gramEnd"/>
     </w:p>
     <w:p>
       <w:r>
@@ -4194,201 +4041,236 @@
       </w:r>
       <w:proofErr w:type="spellEnd"/>
       <w:r>
-        <w:t>(</w:t>
-      </w:r>
-      <w:proofErr w:type="gramStart"/>
+        <w:t>();</w:t>
+      </w:r>
+    </w:p>
+    <w:p/>
+    <w:p>
+      <w:r>
+        <w:t xml:space="preserve">            </w:t>
+      </w:r>
+      <w:proofErr w:type="spellStart"/>
+      <w:proofErr w:type="gramStart"/>
+      <w:r>
+        <w:t>Snackbar.Configuration.PositionClass</w:t>
+      </w:r>
+      <w:proofErr w:type="spellEnd"/>
+      <w:proofErr w:type="gramEnd"/>
+      <w:r>
+        <w:t xml:space="preserve"> = position;</w:t>
+      </w:r>
+    </w:p>
+    <w:p>
+      <w:r>
+        <w:t xml:space="preserve">            </w:t>
+      </w:r>
+      <w:proofErr w:type="spellStart"/>
+      <w:proofErr w:type="gramStart"/>
+      <w:r>
+        <w:t>Snackbar.Configuration.PreventDuplicates</w:t>
+      </w:r>
+      <w:proofErr w:type="spellEnd"/>
+      <w:proofErr w:type="gramEnd"/>
+      <w:r>
+        <w:t xml:space="preserve"> = false;</w:t>
+      </w:r>
+    </w:p>
+    <w:p>
+      <w:r>
+        <w:t xml:space="preserve">            </w:t>
+      </w:r>
+      <w:proofErr w:type="spellStart"/>
+      <w:proofErr w:type="gramStart"/>
+      <w:r>
+        <w:t>Snackbar.Configuration.NewestOnTop</w:t>
+      </w:r>
+      <w:proofErr w:type="spellEnd"/>
+      <w:proofErr w:type="gramEnd"/>
+      <w:r>
+        <w:t xml:space="preserve"> = false;</w:t>
+      </w:r>
+    </w:p>
+    <w:p>
+      <w:r>
+        <w:t xml:space="preserve">            </w:t>
+      </w:r>
+      <w:proofErr w:type="spellStart"/>
+      <w:proofErr w:type="gramStart"/>
+      <w:r>
+        <w:t>Snackbar.Configuration.ShowCloseIcon</w:t>
+      </w:r>
+      <w:proofErr w:type="spellEnd"/>
+      <w:proofErr w:type="gramEnd"/>
+      <w:r>
+        <w:t xml:space="preserve"> = true;</w:t>
+      </w:r>
+    </w:p>
+    <w:p>
+      <w:r>
+        <w:t xml:space="preserve">            </w:t>
+      </w:r>
+      <w:proofErr w:type="spellStart"/>
+      <w:proofErr w:type="gramStart"/>
+      <w:r>
+        <w:t>Snackbar.Configuration.VisibleStateDuration</w:t>
+      </w:r>
+      <w:proofErr w:type="spellEnd"/>
+      <w:proofErr w:type="gramEnd"/>
+      <w:r>
+        <w:t xml:space="preserve"> = 5000;</w:t>
+      </w:r>
+    </w:p>
+    <w:p>
+      <w:r>
+        <w:t xml:space="preserve">            </w:t>
+      </w:r>
+      <w:proofErr w:type="spellStart"/>
+      <w:proofErr w:type="gramStart"/>
+      <w:r>
+        <w:t>Snackbar.Configuration.HideTransitionDuration</w:t>
+      </w:r>
+      <w:proofErr w:type="spellEnd"/>
+      <w:proofErr w:type="gramEnd"/>
+      <w:r>
+        <w:t xml:space="preserve"> = 500;</w:t>
+      </w:r>
+    </w:p>
+    <w:p>
+      <w:r>
+        <w:t xml:space="preserve">            </w:t>
+      </w:r>
+      <w:proofErr w:type="spellStart"/>
+      <w:proofErr w:type="gramStart"/>
+      <w:r>
+        <w:t>Snackbar.Configuration.ShowTransitionDuration</w:t>
+      </w:r>
+      <w:proofErr w:type="spellEnd"/>
+      <w:proofErr w:type="gramEnd"/>
+      <w:r>
+        <w:t xml:space="preserve"> = 500;</w:t>
+      </w:r>
+    </w:p>
+    <w:p>
+      <w:r>
+        <w:t xml:space="preserve">            </w:t>
+      </w:r>
+      <w:proofErr w:type="spellStart"/>
+      <w:proofErr w:type="gramStart"/>
+      <w:r>
+        <w:t>Snackbar.Configuration.SnackbarVariant</w:t>
+      </w:r>
+      <w:proofErr w:type="spellEnd"/>
+      <w:proofErr w:type="gramEnd"/>
+      <w:r>
+        <w:t xml:space="preserve"> = </w:t>
+      </w:r>
+      <w:proofErr w:type="spellStart"/>
+      <w:r>
+        <w:t>Variant.Filled</w:t>
+      </w:r>
+      <w:proofErr w:type="spellEnd"/>
+      <w:r>
+        <w:t>;</w:t>
+      </w:r>
+    </w:p>
+    <w:p/>
+    <w:p>
+      <w:r>
+        <w:t xml:space="preserve">            switch (type)</w:t>
+      </w:r>
+    </w:p>
+    <w:p>
+      <w:r>
+        <w:t xml:space="preserve">            {</w:t>
+      </w:r>
+    </w:p>
+    <w:p>
+      <w:r>
+        <w:t xml:space="preserve">                case </w:t>
+      </w:r>
+      <w:proofErr w:type="spellStart"/>
+      <w:r>
+        <w:t>SnackBarTypes.Information</w:t>
+      </w:r>
+      <w:proofErr w:type="spellEnd"/>
+      <w:r>
+        <w:t>:</w:t>
+      </w:r>
+    </w:p>
+    <w:p>
+      <w:r>
+        <w:t xml:space="preserve">                    </w:t>
+      </w:r>
+      <w:proofErr w:type="spellStart"/>
+      <w:r>
+        <w:t>Snackbar.Add</w:t>
+      </w:r>
+      <w:proofErr w:type="spellEnd"/>
+      <w:r>
+        <w:t xml:space="preserve">(message, </w:t>
+      </w:r>
+      <w:proofErr w:type="spellStart"/>
+      <w:r>
+        <w:t>Severity.Info</w:t>
+      </w:r>
+      <w:proofErr w:type="spellEnd"/>
       <w:r>
         <w:t>);</w:t>
       </w:r>
-      <w:proofErr w:type="gramEnd"/>
+    </w:p>
+    <w:p>
+      <w:r>
+        <w:t xml:space="preserve">                    break;</w:t>
+      </w:r>
     </w:p>
     <w:p/>
     <w:p>
       <w:r>
-        <w:t xml:space="preserve">            </w:t>
-      </w:r>
-      <w:proofErr w:type="spellStart"/>
-      <w:proofErr w:type="gramStart"/>
-      <w:r>
-        <w:t>Snackbar.Configuration.PositionClass</w:t>
-      </w:r>
-      <w:proofErr w:type="spellEnd"/>
-      <w:proofErr w:type="gramEnd"/>
-      <w:r>
-        <w:t xml:space="preserve"> = </w:t>
-      </w:r>
-      <w:proofErr w:type="gramStart"/>
-      <w:r>
-        <w:t>position;</w:t>
-      </w:r>
-      <w:proofErr w:type="gramEnd"/>
-    </w:p>
-    <w:p>
-      <w:r>
-        <w:t xml:space="preserve">            </w:t>
-      </w:r>
-      <w:proofErr w:type="spellStart"/>
-      <w:proofErr w:type="gramStart"/>
-      <w:r>
-        <w:t>Snackbar.Configuration.PreventDuplicates</w:t>
-      </w:r>
-      <w:proofErr w:type="spellEnd"/>
-      <w:proofErr w:type="gramEnd"/>
-      <w:r>
-        <w:t xml:space="preserve"> = </w:t>
-      </w:r>
-      <w:proofErr w:type="gramStart"/>
-      <w:r>
-        <w:t>false;</w:t>
-      </w:r>
-      <w:proofErr w:type="gramEnd"/>
-    </w:p>
-    <w:p>
-      <w:r>
-        <w:t xml:space="preserve">            </w:t>
-      </w:r>
-      <w:proofErr w:type="spellStart"/>
-      <w:proofErr w:type="gramStart"/>
-      <w:r>
-        <w:t>Snackbar.Configuration.NewestOnTop</w:t>
-      </w:r>
-      <w:proofErr w:type="spellEnd"/>
-      <w:proofErr w:type="gramEnd"/>
-      <w:r>
-        <w:t xml:space="preserve"> = </w:t>
-      </w:r>
-      <w:proofErr w:type="gramStart"/>
-      <w:r>
-        <w:t>false;</w:t>
-      </w:r>
-      <w:proofErr w:type="gramEnd"/>
-    </w:p>
-    <w:p>
-      <w:r>
-        <w:t xml:space="preserve">            </w:t>
-      </w:r>
-      <w:proofErr w:type="spellStart"/>
-      <w:proofErr w:type="gramStart"/>
-      <w:r>
-        <w:t>Snackbar.Configuration.ShowCloseIcon</w:t>
-      </w:r>
-      <w:proofErr w:type="spellEnd"/>
-      <w:proofErr w:type="gramEnd"/>
-      <w:r>
-        <w:t xml:space="preserve"> = </w:t>
-      </w:r>
-      <w:proofErr w:type="gramStart"/>
-      <w:r>
-        <w:t>true;</w:t>
-      </w:r>
-      <w:proofErr w:type="gramEnd"/>
-    </w:p>
-    <w:p>
-      <w:r>
-        <w:t xml:space="preserve">            </w:t>
-      </w:r>
-      <w:proofErr w:type="spellStart"/>
-      <w:proofErr w:type="gramStart"/>
-      <w:r>
-        <w:t>Snackbar.Configuration.VisibleStateDuration</w:t>
-      </w:r>
-      <w:proofErr w:type="spellEnd"/>
-      <w:proofErr w:type="gramEnd"/>
-      <w:r>
-        <w:t xml:space="preserve"> = </w:t>
-      </w:r>
-      <w:proofErr w:type="gramStart"/>
-      <w:r>
-        <w:t>5000;</w:t>
-      </w:r>
-      <w:proofErr w:type="gramEnd"/>
-    </w:p>
-    <w:p>
-      <w:r>
-        <w:t xml:space="preserve">            </w:t>
-      </w:r>
-      <w:proofErr w:type="spellStart"/>
-      <w:proofErr w:type="gramStart"/>
-      <w:r>
-        <w:t>Snackbar.Configuration.HideTransitionDuration</w:t>
-      </w:r>
-      <w:proofErr w:type="spellEnd"/>
-      <w:proofErr w:type="gramEnd"/>
-      <w:r>
-        <w:t xml:space="preserve"> = </w:t>
-      </w:r>
-      <w:proofErr w:type="gramStart"/>
-      <w:r>
-        <w:t>500;</w:t>
-      </w:r>
-      <w:proofErr w:type="gramEnd"/>
-    </w:p>
-    <w:p>
-      <w:r>
-        <w:t xml:space="preserve">            </w:t>
-      </w:r>
-      <w:proofErr w:type="spellStart"/>
-      <w:proofErr w:type="gramStart"/>
-      <w:r>
-        <w:t>Snackbar.Configuration.ShowTransitionDuration</w:t>
-      </w:r>
-      <w:proofErr w:type="spellEnd"/>
-      <w:proofErr w:type="gramEnd"/>
-      <w:r>
-        <w:t xml:space="preserve"> = </w:t>
-      </w:r>
-      <w:proofErr w:type="gramStart"/>
-      <w:r>
-        <w:t>500;</w:t>
-      </w:r>
-      <w:proofErr w:type="gramEnd"/>
-    </w:p>
-    <w:p>
-      <w:r>
-        <w:t xml:space="preserve">            </w:t>
-      </w:r>
-      <w:proofErr w:type="spellStart"/>
-      <w:proofErr w:type="gramStart"/>
-      <w:r>
-        <w:t>Snackbar.Configuration.SnackbarVariant</w:t>
-      </w:r>
-      <w:proofErr w:type="spellEnd"/>
-      <w:proofErr w:type="gramEnd"/>
-      <w:r>
-        <w:t xml:space="preserve"> = </w:t>
-      </w:r>
-      <w:proofErr w:type="spellStart"/>
-      <w:r>
-        <w:t>Variant.</w:t>
-      </w:r>
-      <w:proofErr w:type="gramStart"/>
-      <w:r>
-        <w:t>Filled</w:t>
-      </w:r>
-      <w:proofErr w:type="spellEnd"/>
-      <w:r>
-        <w:t>;</w:t>
-      </w:r>
-      <w:proofErr w:type="gramEnd"/>
+        <w:t xml:space="preserve">                case </w:t>
+      </w:r>
+      <w:proofErr w:type="spellStart"/>
+      <w:r>
+        <w:t>SnackBarTypes.Success</w:t>
+      </w:r>
+      <w:proofErr w:type="spellEnd"/>
+      <w:r>
+        <w:t>:</w:t>
+      </w:r>
+    </w:p>
+    <w:p>
+      <w:r>
+        <w:t xml:space="preserve">                    </w:t>
+      </w:r>
+      <w:proofErr w:type="spellStart"/>
+      <w:r>
+        <w:t>Snackbar.Add</w:t>
+      </w:r>
+      <w:proofErr w:type="spellEnd"/>
+      <w:r>
+        <w:t xml:space="preserve">(message, </w:t>
+      </w:r>
+      <w:proofErr w:type="spellStart"/>
+      <w:r>
+        <w:t>Severity.Success</w:t>
+      </w:r>
+      <w:proofErr w:type="spellEnd"/>
+      <w:r>
+        <w:t>);</w:t>
+      </w:r>
+    </w:p>
+    <w:p>
+      <w:r>
+        <w:t xml:space="preserve">                    break;</w:t>
+      </w:r>
     </w:p>
     <w:p/>
     <w:p>
       <w:r>
-        <w:t xml:space="preserve">            switch (type)</w:t>
-      </w:r>
-    </w:p>
-    <w:p>
-      <w:r>
-        <w:t xml:space="preserve">            {</w:t>
-      </w:r>
-    </w:p>
-    <w:p>
-      <w:r>
         <w:t xml:space="preserve">                case </w:t>
       </w:r>
       <w:proofErr w:type="spellStart"/>
       <w:r>
-        <w:t>SnackBarTypes.Information</w:t>
+        <w:t>SnackBarTypes.Warning</w:t>
       </w:r>
       <w:proofErr w:type="spellEnd"/>
       <w:r>
@@ -4409,118 +4291,17 @@
       </w:r>
       <w:proofErr w:type="spellStart"/>
       <w:r>
-        <w:t>Severity.Info</w:t>
-      </w:r>
-      <w:proofErr w:type="spellEnd"/>
-      <w:proofErr w:type="gramStart"/>
+        <w:t>Severity.Warning</w:t>
+      </w:r>
+      <w:proofErr w:type="spellEnd"/>
       <w:r>
         <w:t>);</w:t>
       </w:r>
-      <w:proofErr w:type="gramEnd"/>
-    </w:p>
-    <w:p>
-      <w:r>
-        <w:t xml:space="preserve">                    </w:t>
-      </w:r>
-      <w:proofErr w:type="gramStart"/>
-      <w:r>
-        <w:t>break;</w:t>
-      </w:r>
-      <w:proofErr w:type="gramEnd"/>
-    </w:p>
-    <w:p/>
-    <w:p>
-      <w:r>
-        <w:t xml:space="preserve">                case </w:t>
-      </w:r>
-      <w:proofErr w:type="spellStart"/>
-      <w:r>
-        <w:t>SnackBarTypes.Success</w:t>
-      </w:r>
-      <w:proofErr w:type="spellEnd"/>
-      <w:r>
-        <w:t>:</w:t>
-      </w:r>
-    </w:p>
-    <w:p>
-      <w:r>
-        <w:t xml:space="preserve">                    </w:t>
-      </w:r>
-      <w:proofErr w:type="spellStart"/>
-      <w:r>
-        <w:t>Snackbar.Add</w:t>
-      </w:r>
-      <w:proofErr w:type="spellEnd"/>
-      <w:r>
-        <w:t xml:space="preserve">(message, </w:t>
-      </w:r>
-      <w:proofErr w:type="spellStart"/>
-      <w:r>
-        <w:t>Severity.Success</w:t>
-      </w:r>
-      <w:proofErr w:type="spellEnd"/>
-      <w:proofErr w:type="gramStart"/>
-      <w:r>
-        <w:t>);</w:t>
-      </w:r>
-      <w:proofErr w:type="gramEnd"/>
-    </w:p>
-    <w:p>
-      <w:r>
-        <w:t xml:space="preserve">                    </w:t>
-      </w:r>
-      <w:proofErr w:type="gramStart"/>
-      <w:r>
-        <w:t>break;</w:t>
-      </w:r>
-      <w:proofErr w:type="gramEnd"/>
-    </w:p>
-    <w:p/>
-    <w:p>
-      <w:r>
-        <w:t xml:space="preserve">                case </w:t>
-      </w:r>
-      <w:proofErr w:type="spellStart"/>
-      <w:r>
-        <w:t>SnackBarTypes.Warning</w:t>
-      </w:r>
-      <w:proofErr w:type="spellEnd"/>
-      <w:r>
-        <w:t>:</w:t>
-      </w:r>
-    </w:p>
-    <w:p>
-      <w:r>
-        <w:t xml:space="preserve">                    </w:t>
-      </w:r>
-      <w:proofErr w:type="spellStart"/>
-      <w:r>
-        <w:t>Snackbar.Add</w:t>
-      </w:r>
-      <w:proofErr w:type="spellEnd"/>
-      <w:r>
-        <w:t xml:space="preserve">(message, </w:t>
-      </w:r>
-      <w:proofErr w:type="spellStart"/>
-      <w:r>
-        <w:t>Severity.Warning</w:t>
-      </w:r>
-      <w:proofErr w:type="spellEnd"/>
-      <w:proofErr w:type="gramStart"/>
-      <w:r>
-        <w:t>);</w:t>
-      </w:r>
-      <w:proofErr w:type="gramEnd"/>
-    </w:p>
-    <w:p>
-      <w:r>
-        <w:t xml:space="preserve">                    </w:t>
-      </w:r>
-      <w:proofErr w:type="gramStart"/>
-      <w:r>
-        <w:t>break;</w:t>
-      </w:r>
-      <w:proofErr w:type="gramEnd"/>
+    </w:p>
+    <w:p>
+      <w:r>
+        <w:t xml:space="preserve">                    break;</w:t>
+      </w:r>
     </w:p>
     <w:p/>
     <w:p>
@@ -4554,60 +4335,108 @@
         <w:t>Severity.Error</w:t>
       </w:r>
       <w:proofErr w:type="spellEnd"/>
-      <w:proofErr w:type="gramStart"/>
       <w:r>
         <w:t>);</w:t>
       </w:r>
-      <w:proofErr w:type="gramEnd"/>
+    </w:p>
+    <w:p>
+      <w:r>
+        <w:t xml:space="preserve">                    break;</w:t>
+      </w:r>
+    </w:p>
+    <w:p/>
+    <w:p>
+      <w:r>
+        <w:t xml:space="preserve">                default:</w:t>
+      </w:r>
     </w:p>
     <w:p>
       <w:r>
         <w:t xml:space="preserve">                    </w:t>
       </w:r>
-      <w:proofErr w:type="gramStart"/>
-      <w:r>
-        <w:t>break;</w:t>
-      </w:r>
-      <w:proofErr w:type="gramEnd"/>
+      <w:proofErr w:type="spellStart"/>
+      <w:r>
+        <w:t>Snackbar.Add</w:t>
+      </w:r>
+      <w:proofErr w:type="spellEnd"/>
+      <w:r>
+        <w:t xml:space="preserve">(message, </w:t>
+      </w:r>
+      <w:proofErr w:type="spellStart"/>
+      <w:r>
+        <w:t>Severity.Normal</w:t>
+      </w:r>
+      <w:proofErr w:type="spellEnd"/>
+      <w:r>
+        <w:t>);</w:t>
+      </w:r>
+    </w:p>
+    <w:p>
+      <w:r>
+        <w:t xml:space="preserve">                    break;</w:t>
+      </w:r>
+    </w:p>
+    <w:p>
+      <w:r>
+        <w:t xml:space="preserve">            }</w:t>
+      </w:r>
+    </w:p>
+    <w:p>
+      <w:r>
+        <w:t xml:space="preserve">        }</w:t>
+      </w:r>
     </w:p>
     <w:p/>
     <w:p>
       <w:r>
-        <w:t xml:space="preserve">                default:</w:t>
-      </w:r>
-    </w:p>
-    <w:p>
-      <w:r>
-        <w:t xml:space="preserve">                    </w:t>
-      </w:r>
-      <w:proofErr w:type="spellStart"/>
-      <w:r>
-        <w:t>Snackbar.Add</w:t>
-      </w:r>
-      <w:proofErr w:type="spellEnd"/>
-      <w:r>
-        <w:t xml:space="preserve">(message, </w:t>
-      </w:r>
-      <w:proofErr w:type="spellStart"/>
-      <w:r>
-        <w:t>Severity.Normal</w:t>
-      </w:r>
-      <w:proofErr w:type="spellEnd"/>
-      <w:proofErr w:type="gramStart"/>
-      <w:r>
-        <w:t>);</w:t>
-      </w:r>
-      <w:proofErr w:type="gramEnd"/>
-    </w:p>
-    <w:p>
-      <w:r>
-        <w:t xml:space="preserve">                    </w:t>
-      </w:r>
-      <w:proofErr w:type="gramStart"/>
-      <w:r>
-        <w:t>break;</w:t>
-      </w:r>
-      <w:proofErr w:type="gramEnd"/>
+        <w:t xml:space="preserve">        private void </w:t>
+      </w:r>
+      <w:proofErr w:type="spellStart"/>
+      <w:proofErr w:type="gramStart"/>
+      <w:r>
+        <w:t>ShowHideError</w:t>
+      </w:r>
+      <w:proofErr w:type="spellEnd"/>
+      <w:r>
+        <w:t>(</w:t>
+      </w:r>
+      <w:proofErr w:type="spellStart"/>
+      <w:proofErr w:type="gramEnd"/>
+      <w:r>
+        <w:t>bool</w:t>
+      </w:r>
+      <w:proofErr w:type="spellEnd"/>
+      <w:r>
+        <w:t xml:space="preserve"> value)</w:t>
+      </w:r>
+    </w:p>
+    <w:p>
+      <w:r>
+        <w:t xml:space="preserve">        {</w:t>
+      </w:r>
+    </w:p>
+    <w:p>
+      <w:r>
+        <w:t xml:space="preserve">            if (value)</w:t>
+      </w:r>
+    </w:p>
+    <w:p>
+      <w:r>
+        <w:t xml:space="preserve">            {</w:t>
+      </w:r>
+    </w:p>
+    <w:p>
+      <w:r>
+        <w:t xml:space="preserve">                _</w:t>
+      </w:r>
+      <w:proofErr w:type="spellStart"/>
+      <w:r>
+        <w:t>showErrorAlert</w:t>
+      </w:r>
+      <w:proofErr w:type="spellEnd"/>
+      <w:r>
+        <w:t xml:space="preserve"> = true;</w:t>
+      </w:r>
     </w:p>
     <w:p>
       <w:r>
@@ -4616,31 +4445,73 @@
     </w:p>
     <w:p>
       <w:r>
+        <w:t xml:space="preserve">            else</w:t>
+      </w:r>
+    </w:p>
+    <w:p>
+      <w:r>
+        <w:t xml:space="preserve">            {</w:t>
+      </w:r>
+    </w:p>
+    <w:p>
+      <w:r>
+        <w:t xml:space="preserve">                _</w:t>
+      </w:r>
+      <w:proofErr w:type="spellStart"/>
+      <w:r>
+        <w:t>showErrorAlert</w:t>
+      </w:r>
+      <w:proofErr w:type="spellEnd"/>
+      <w:r>
+        <w:t xml:space="preserve"> = false;</w:t>
+      </w:r>
+    </w:p>
+    <w:p/>
+    <w:p>
+      <w:r>
+        <w:t xml:space="preserve">                // Reset error messages</w:t>
+      </w:r>
+    </w:p>
+    <w:p>
+      <w:r>
+        <w:t xml:space="preserve">                _</w:t>
+      </w:r>
+      <w:proofErr w:type="spellStart"/>
+      <w:r>
+        <w:t>errorMessage.Clear</w:t>
+      </w:r>
+      <w:proofErr w:type="spellEnd"/>
+      <w:r>
+        <w:t>();</w:t>
+      </w:r>
+    </w:p>
+    <w:p>
+      <w:r>
+        <w:t xml:space="preserve">            }</w:t>
+      </w:r>
+    </w:p>
+    <w:p>
+      <w:r>
         <w:t xml:space="preserve">        }</w:t>
       </w:r>
     </w:p>
     <w:p/>
     <w:p>
       <w:r>
-        <w:t xml:space="preserve">        private void </w:t>
-      </w:r>
-      <w:proofErr w:type="spellStart"/>
-      <w:proofErr w:type="gramStart"/>
-      <w:r>
-        <w:t>ShowHideError</w:t>
+        <w:t xml:space="preserve">        protected void </w:t>
+      </w:r>
+      <w:proofErr w:type="spellStart"/>
+      <w:proofErr w:type="gramStart"/>
+      <w:r>
+        <w:t>TogglePassword</w:t>
       </w:r>
       <w:proofErr w:type="spellEnd"/>
       <w:r>
         <w:t>(</w:t>
       </w:r>
-      <w:proofErr w:type="spellStart"/>
-      <w:proofErr w:type="gramEnd"/>
-      <w:r>
-        <w:t>bool</w:t>
-      </w:r>
-      <w:proofErr w:type="spellEnd"/>
-      <w:r>
-        <w:t xml:space="preserve"> value)</w:t>
+      <w:proofErr w:type="gramEnd"/>
+      <w:r>
+        <w:t>)</w:t>
       </w:r>
     </w:p>
     <w:p>
@@ -4650,7 +4521,23 @@
     </w:p>
     <w:p>
       <w:r>
-        <w:t xml:space="preserve">            if (value)</w:t>
+        <w:t xml:space="preserve">            if (</w:t>
+      </w:r>
+      <w:proofErr w:type="spellStart"/>
+      <w:r>
+        <w:t>PasswordInputType</w:t>
+      </w:r>
+      <w:proofErr w:type="spellEnd"/>
+      <w:r>
+        <w:t xml:space="preserve"> == </w:t>
+      </w:r>
+      <w:proofErr w:type="spellStart"/>
+      <w:r>
+        <w:t>InputType.Password</w:t>
+      </w:r>
+      <w:proofErr w:type="spellEnd"/>
+      <w:r>
+        <w:t>)</w:t>
       </w:r>
     </w:p>
     <w:p>
@@ -4660,164 +4547,24 @@
     </w:p>
     <w:p>
       <w:r>
-        <w:t xml:space="preserve">                _</w:t>
-      </w:r>
-      <w:proofErr w:type="spellStart"/>
-      <w:r>
-        <w:t>showErrorAlert</w:t>
+        <w:t xml:space="preserve">                </w:t>
+      </w:r>
+      <w:proofErr w:type="spellStart"/>
+      <w:r>
+        <w:t>PasswordInputType</w:t>
       </w:r>
       <w:proofErr w:type="spellEnd"/>
       <w:r>
         <w:t xml:space="preserve"> = </w:t>
       </w:r>
-      <w:proofErr w:type="gramStart"/>
-      <w:r>
-        <w:t>true;</w:t>
-      </w:r>
-      <w:proofErr w:type="gramEnd"/>
-    </w:p>
-    <w:p>
-      <w:r>
-        <w:t xml:space="preserve">            }</w:t>
-      </w:r>
-    </w:p>
-    <w:p>
-      <w:r>
-        <w:t xml:space="preserve">            else</w:t>
-      </w:r>
-    </w:p>
-    <w:p>
-      <w:r>
-        <w:t xml:space="preserve">            {</w:t>
-      </w:r>
-    </w:p>
-    <w:p>
-      <w:r>
-        <w:t xml:space="preserve">                _</w:t>
-      </w:r>
-      <w:proofErr w:type="spellStart"/>
-      <w:r>
-        <w:t>showErrorAlert</w:t>
-      </w:r>
-      <w:proofErr w:type="spellEnd"/>
-      <w:r>
-        <w:t xml:space="preserve"> = </w:t>
-      </w:r>
-      <w:proofErr w:type="gramStart"/>
-      <w:r>
-        <w:t>false;</w:t>
-      </w:r>
-      <w:proofErr w:type="gramEnd"/>
-    </w:p>
-    <w:p/>
-    <w:p>
-      <w:r>
-        <w:t xml:space="preserve">                // Reset error messages</w:t>
-      </w:r>
-    </w:p>
-    <w:p>
-      <w:r>
-        <w:t xml:space="preserve">                _</w:t>
-      </w:r>
-      <w:proofErr w:type="spellStart"/>
-      <w:r>
-        <w:t>errorMessage.Clear</w:t>
-      </w:r>
-      <w:proofErr w:type="spellEnd"/>
-      <w:r>
-        <w:t>(</w:t>
-      </w:r>
-      <w:proofErr w:type="gramStart"/>
-      <w:r>
-        <w:t>);</w:t>
-      </w:r>
-      <w:proofErr w:type="gramEnd"/>
-    </w:p>
-    <w:p>
-      <w:r>
-        <w:t xml:space="preserve">            }</w:t>
-      </w:r>
-    </w:p>
-    <w:p>
-      <w:r>
-        <w:t xml:space="preserve">        }</w:t>
-      </w:r>
-    </w:p>
-    <w:p/>
-    <w:p>
-      <w:r>
-        <w:t xml:space="preserve">        protected void </w:t>
-      </w:r>
-      <w:proofErr w:type="spellStart"/>
-      <w:proofErr w:type="gramStart"/>
-      <w:r>
-        <w:t>TogglePassword</w:t>
-      </w:r>
-      <w:proofErr w:type="spellEnd"/>
-      <w:r>
-        <w:t>(</w:t>
-      </w:r>
-      <w:proofErr w:type="gramEnd"/>
-      <w:r>
-        <w:t>)</w:t>
-      </w:r>
-    </w:p>
-    <w:p>
-      <w:r>
-        <w:t xml:space="preserve">        {</w:t>
-      </w:r>
-    </w:p>
-    <w:p>
-      <w:r>
-        <w:t xml:space="preserve">            if (</w:t>
-      </w:r>
-      <w:proofErr w:type="spellStart"/>
-      <w:r>
-        <w:t>PasswordInputType</w:t>
-      </w:r>
-      <w:proofErr w:type="spellEnd"/>
-      <w:r>
-        <w:t xml:space="preserve"> == </w:t>
-      </w:r>
-      <w:proofErr w:type="spellStart"/>
-      <w:r>
-        <w:t>InputType.Password</w:t>
-      </w:r>
-      <w:proofErr w:type="spellEnd"/>
-      <w:r>
-        <w:t>)</w:t>
-      </w:r>
-    </w:p>
-    <w:p>
-      <w:r>
-        <w:t xml:space="preserve">            {</w:t>
-      </w:r>
-    </w:p>
-    <w:p>
-      <w:r>
-        <w:t xml:space="preserve">                </w:t>
-      </w:r>
-      <w:proofErr w:type="spellStart"/>
-      <w:r>
-        <w:t>PasswordInputType</w:t>
-      </w:r>
-      <w:proofErr w:type="spellEnd"/>
-      <w:r>
-        <w:t xml:space="preserve"> = </w:t>
-      </w:r>
-      <w:proofErr w:type="spellStart"/>
-      <w:r>
-        <w:t>InputType.</w:t>
-      </w:r>
-      <w:proofErr w:type="gramStart"/>
-      <w:r>
-        <w:t>Text</w:t>
+      <w:proofErr w:type="spellStart"/>
+      <w:r>
+        <w:t>InputType.Text</w:t>
       </w:r>
       <w:proofErr w:type="spellEnd"/>
       <w:r>
         <w:t>;</w:t>
       </w:r>
-      <w:proofErr w:type="gramEnd"/>
     </w:p>
     <w:p>
       <w:r>
@@ -4872,17 +4619,12 @@
       </w:r>
       <w:proofErr w:type="spellStart"/>
       <w:r>
-        <w:t>InputType.</w:t>
-      </w:r>
-      <w:proofErr w:type="gramStart"/>
-      <w:r>
-        <w:t>Password</w:t>
+        <w:t>InputType.Password</w:t>
       </w:r>
       <w:proofErr w:type="spellEnd"/>
       <w:r>
         <w:t>;</w:t>
       </w:r>
-      <w:proofErr w:type="gramEnd"/>
     </w:p>
     <w:p>
       <w:r>
@@ -4981,17 +4723,12 @@
       </w:r>
       <w:proofErr w:type="spellStart"/>
       <w:r>
-        <w:t>InputType.</w:t>
-      </w:r>
-      <w:proofErr w:type="gramStart"/>
-      <w:r>
-        <w:t>Text</w:t>
+        <w:t>InputType.Text</w:t>
       </w:r>
       <w:proofErr w:type="spellEnd"/>
       <w:r>
         <w:t>;</w:t>
       </w:r>
-      <w:proofErr w:type="gramEnd"/>
     </w:p>
     <w:p>
       <w:r>
@@ -5045,17 +4782,12 @@
       </w:r>
       <w:proofErr w:type="spellStart"/>
       <w:r>
-        <w:t>InputType.</w:t>
-      </w:r>
-      <w:proofErr w:type="gramStart"/>
-      <w:r>
-        <w:t>Password</w:t>
+        <w:t>InputType.Password</w:t>
       </w:r>
       <w:proofErr w:type="spellEnd"/>
       <w:r>
         <w:t>;</w:t>
       </w:r>
-      <w:proofErr w:type="gramEnd"/>
     </w:p>
     <w:p>
       <w:r>
@@ -5124,13 +4856,8 @@
       </w:r>
       <w:proofErr w:type="spellEnd"/>
       <w:r>
-        <w:t>("/login", true</w:t>
-      </w:r>
-      <w:proofErr w:type="gramStart"/>
-      <w:r>
-        <w:t>);</w:t>
-      </w:r>
-      <w:proofErr w:type="gramEnd"/>
+        <w:t>("/login", true);</w:t>
+      </w:r>
     </w:p>
     <w:p>
       <w:r>
@@ -5179,13 +4906,8 @@
       </w:r>
       <w:proofErr w:type="spellEnd"/>
       <w:r>
-        <w:t>/Support", true</w:t>
-      </w:r>
-      <w:proofErr w:type="gramStart"/>
-      <w:r>
-        <w:t>);</w:t>
-      </w:r>
-      <w:proofErr w:type="gramEnd"/>
+        <w:t>/Support", true);</w:t>
+      </w:r>
     </w:p>
     <w:p>
       <w:r>
@@ -5252,106 +4974,167 @@
       </w:r>
       <w:proofErr w:type="spellEnd"/>
       <w:r>
-        <w:t>(300</w:t>
-      </w:r>
-      <w:proofErr w:type="gramStart"/>
+        <w:t>(300);</w:t>
+      </w:r>
+    </w:p>
+    <w:p/>
+    <w:p>
+      <w:r>
+        <w:t xml:space="preserve">                // Reset error messages</w:t>
+      </w:r>
+    </w:p>
+    <w:p>
+      <w:r>
+        <w:t xml:space="preserve">                _</w:t>
+      </w:r>
+      <w:proofErr w:type="spellStart"/>
+      <w:r>
+        <w:t>errorMessage.Clear</w:t>
+      </w:r>
+      <w:proofErr w:type="spellEnd"/>
+      <w:r>
+        <w:t>();</w:t>
+      </w:r>
+    </w:p>
+    <w:p/>
+    <w:p>
+      <w:r>
+        <w:t xml:space="preserve">                // Initialize the cancellation token</w:t>
+      </w:r>
+    </w:p>
+    <w:p>
+      <w:r>
+        <w:t xml:space="preserve">                _</w:t>
+      </w:r>
+      <w:proofErr w:type="spellStart"/>
+      <w:r>
+        <w:t>cts</w:t>
+      </w:r>
+      <w:proofErr w:type="spellEnd"/>
+      <w:r>
+        <w:t xml:space="preserve"> = new </w:t>
+      </w:r>
+      <w:proofErr w:type="spellStart"/>
+      <w:proofErr w:type="gramStart"/>
+      <w:r>
+        <w:t>CancellationTokenSource</w:t>
+      </w:r>
+      <w:proofErr w:type="spellEnd"/>
+      <w:r>
+        <w:t>(</w:t>
+      </w:r>
+      <w:proofErr w:type="gramEnd"/>
       <w:r>
         <w:t>);</w:t>
       </w:r>
-      <w:proofErr w:type="gramEnd"/>
     </w:p>
     <w:p/>
     <w:p>
       <w:r>
-        <w:t xml:space="preserve">                // Reset error messages</w:t>
-      </w:r>
-    </w:p>
-    <w:p>
-      <w:r>
-        <w:t xml:space="preserve">                _</w:t>
-      </w:r>
-      <w:proofErr w:type="spellStart"/>
-      <w:r>
-        <w:t>errorMessage.Clear</w:t>
+        <w:t xml:space="preserve">                var </w:t>
+      </w:r>
+      <w:proofErr w:type="spellStart"/>
+      <w:r>
+        <w:t>repoResult</w:t>
+      </w:r>
+      <w:proofErr w:type="spellEnd"/>
+      <w:r>
+        <w:t xml:space="preserve"> = await </w:t>
+      </w:r>
+      <w:proofErr w:type="spellStart"/>
+      <w:r>
+        <w:t>AuthService.RegisterUserAccountAsync</w:t>
+      </w:r>
+      <w:proofErr w:type="spellEnd"/>
+      <w:r>
+        <w:t>(Model);</w:t>
+      </w:r>
+    </w:p>
+    <w:p/>
+    <w:p>
+      <w:r>
+        <w:t xml:space="preserve">                if (</w:t>
+      </w:r>
+      <w:proofErr w:type="spellStart"/>
+      <w:r>
+        <w:t>repoResult.Success</w:t>
+      </w:r>
+      <w:proofErr w:type="spellEnd"/>
+      <w:r>
+        <w:t>)</w:t>
+      </w:r>
+    </w:p>
+    <w:p>
+      <w:r>
+        <w:t xml:space="preserve">                {</w:t>
+      </w:r>
+    </w:p>
+    <w:p>
+      <w:r>
+        <w:t xml:space="preserve">                    // Hide error message if any</w:t>
+      </w:r>
+    </w:p>
+    <w:p>
+      <w:r>
+        <w:t xml:space="preserve">                    </w:t>
+      </w:r>
+      <w:proofErr w:type="spellStart"/>
+      <w:r>
+        <w:t>ShowHideError</w:t>
+      </w:r>
+      <w:proofErr w:type="spellEnd"/>
+      <w:r>
+        <w:t>(false);</w:t>
+      </w:r>
+    </w:p>
+    <w:p/>
+    <w:p>
+      <w:r>
+        <w:t xml:space="preserve">                    // Show notification</w:t>
+      </w:r>
+    </w:p>
+    <w:p>
+      <w:r>
+        <w:t xml:space="preserve">                    </w:t>
+      </w:r>
+      <w:proofErr w:type="spellStart"/>
+      <w:proofErr w:type="gramStart"/>
+      <w:r>
+        <w:t>ShowNotification</w:t>
       </w:r>
       <w:proofErr w:type="spellEnd"/>
       <w:r>
         <w:t>(</w:t>
       </w:r>
-      <w:proofErr w:type="gramStart"/>
+      <w:proofErr w:type="gramEnd"/>
+      <w:r>
+        <w:t xml:space="preserve">"User account has </w:t>
+      </w:r>
+      <w:proofErr w:type="spellStart"/>
+      <w:r>
+        <w:t>benn</w:t>
+      </w:r>
+      <w:proofErr w:type="spellEnd"/>
+      <w:r>
+        <w:t xml:space="preserve"> registered successfully!", </w:t>
+      </w:r>
+      <w:proofErr w:type="spellStart"/>
+      <w:r>
+        <w:t>SnackBarTypes.Success</w:t>
+      </w:r>
+      <w:proofErr w:type="spellEnd"/>
       <w:r>
         <w:t>);</w:t>
       </w:r>
-      <w:proofErr w:type="gramEnd"/>
-    </w:p>
-    <w:p/>
-    <w:p>
-      <w:r>
-        <w:t xml:space="preserve">                // Initialize the cancellation token</w:t>
-      </w:r>
-    </w:p>
-    <w:p>
-      <w:r>
-        <w:t xml:space="preserve">                _</w:t>
-      </w:r>
-      <w:proofErr w:type="spellStart"/>
-      <w:r>
-        <w:t>cts</w:t>
-      </w:r>
-      <w:proofErr w:type="spellEnd"/>
-      <w:r>
-        <w:t xml:space="preserve"> = new </w:t>
-      </w:r>
-      <w:proofErr w:type="spellStart"/>
-      <w:proofErr w:type="gramStart"/>
-      <w:r>
-        <w:t>CancellationTokenSource</w:t>
-      </w:r>
-      <w:proofErr w:type="spellEnd"/>
-      <w:r>
-        <w:t>();</w:t>
-      </w:r>
-      <w:proofErr w:type="gramEnd"/>
-    </w:p>
-    <w:p/>
-    <w:p>
-      <w:r>
-        <w:t xml:space="preserve">                var </w:t>
-      </w:r>
-      <w:proofErr w:type="spellStart"/>
-      <w:r>
-        <w:t>repoResult</w:t>
-      </w:r>
-      <w:proofErr w:type="spellEnd"/>
-      <w:r>
-        <w:t xml:space="preserve"> = await </w:t>
-      </w:r>
-      <w:proofErr w:type="spellStart"/>
-      <w:r>
-        <w:t>AuthService.RegisterUserAccountAsync</w:t>
-      </w:r>
-      <w:proofErr w:type="spellEnd"/>
-      <w:r>
-        <w:t>(Model</w:t>
-      </w:r>
-      <w:proofErr w:type="gramStart"/>
-      <w:r>
-        <w:t>);</w:t>
-      </w:r>
-      <w:proofErr w:type="gramEnd"/>
-    </w:p>
-    <w:p/>
-    <w:p>
-      <w:r>
-        <w:t xml:space="preserve">                if (</w:t>
-      </w:r>
-      <w:proofErr w:type="spellStart"/>
-      <w:r>
-        <w:t>repoResult.Success</w:t>
-      </w:r>
-      <w:proofErr w:type="spellEnd"/>
-      <w:r>
-        <w:t>)</w:t>
+    </w:p>
+    <w:p>
+      <w:r>
+        <w:t xml:space="preserve">                }</w:t>
+      </w:r>
+    </w:p>
+    <w:p>
+      <w:r>
+        <w:t xml:space="preserve">                else</w:t>
       </w:r>
     </w:p>
     <w:p>
@@ -5361,114 +5144,29 @@
     </w:p>
     <w:p>
       <w:r>
-        <w:t xml:space="preserve">                    // Hide error message if any</w:t>
-      </w:r>
-    </w:p>
-    <w:p>
-      <w:r>
-        <w:t xml:space="preserve">                    </w:t>
-      </w:r>
-      <w:proofErr w:type="spellStart"/>
-      <w:r>
-        <w:t>ShowHideError</w:t>
-      </w:r>
-      <w:proofErr w:type="spellEnd"/>
-      <w:r>
-        <w:t>(false</w:t>
-      </w:r>
-      <w:proofErr w:type="gramStart"/>
-      <w:r>
-        <w:t>);</w:t>
-      </w:r>
-      <w:proofErr w:type="gramEnd"/>
-    </w:p>
-    <w:p/>
-    <w:p>
-      <w:r>
-        <w:t xml:space="preserve">                    // Show notification</w:t>
-      </w:r>
-    </w:p>
-    <w:p>
-      <w:r>
-        <w:t xml:space="preserve">                    </w:t>
-      </w:r>
-      <w:proofErr w:type="spellStart"/>
-      <w:proofErr w:type="gramStart"/>
-      <w:r>
-        <w:t>ShowNotification</w:t>
+        <w:t xml:space="preserve">                    // Set the error message</w:t>
+      </w:r>
+    </w:p>
+    <w:p>
+      <w:r>
+        <w:t xml:space="preserve">                    _</w:t>
+      </w:r>
+      <w:proofErr w:type="spellStart"/>
+      <w:r>
+        <w:t>errorMessage.AppendLine</w:t>
       </w:r>
       <w:proofErr w:type="spellEnd"/>
       <w:r>
         <w:t>(</w:t>
       </w:r>
-      <w:proofErr w:type="gramEnd"/>
-      <w:r>
-        <w:t xml:space="preserve">"User account has </w:t>
-      </w:r>
-      <w:proofErr w:type="spellStart"/>
-      <w:r>
-        <w:t>benn</w:t>
-      </w:r>
-      <w:proofErr w:type="spellEnd"/>
-      <w:r>
-        <w:t xml:space="preserve"> registered successfully!", </w:t>
-      </w:r>
-      <w:proofErr w:type="spellStart"/>
-      <w:r>
-        <w:t>SnackBarTypes.Success</w:t>
-      </w:r>
-      <w:proofErr w:type="spellEnd"/>
-      <w:proofErr w:type="gramStart"/>
-      <w:r>
-        <w:t>);</w:t>
-      </w:r>
-      <w:proofErr w:type="gramEnd"/>
-    </w:p>
-    <w:p>
-      <w:r>
-        <w:t xml:space="preserve">                }</w:t>
-      </w:r>
-    </w:p>
-    <w:p>
-      <w:r>
-        <w:t xml:space="preserve">                else</w:t>
-      </w:r>
-    </w:p>
-    <w:p>
-      <w:r>
-        <w:t xml:space="preserve">                {</w:t>
-      </w:r>
-    </w:p>
-    <w:p>
-      <w:r>
-        <w:t xml:space="preserve">                    // Set the error message</w:t>
-      </w:r>
-    </w:p>
-    <w:p>
-      <w:r>
-        <w:t xml:space="preserve">                    _</w:t>
-      </w:r>
-      <w:proofErr w:type="spellStart"/>
-      <w:r>
-        <w:t>errorMessage.AppendLine</w:t>
-      </w:r>
-      <w:proofErr w:type="spellEnd"/>
-      <w:r>
-        <w:t>(</w:t>
-      </w:r>
       <w:proofErr w:type="spellStart"/>
       <w:r>
         <w:t>repoResult.Error</w:t>
       </w:r>
       <w:proofErr w:type="spellEnd"/>
       <w:r>
-        <w:t>!</w:t>
-      </w:r>
-      <w:proofErr w:type="gramStart"/>
-      <w:r>
-        <w:t>);</w:t>
-      </w:r>
-      <w:proofErr w:type="gramEnd"/>
+        <w:t>!);</w:t>
+      </w:r>
     </w:p>
     <w:p>
       <w:r>
@@ -5481,13 +5179,8 @@
       </w:r>
       <w:proofErr w:type="spellEnd"/>
       <w:r>
-        <w:t>(true</w:t>
-      </w:r>
-      <w:proofErr w:type="gramStart"/>
-      <w:r>
-        <w:t>);</w:t>
-      </w:r>
-      <w:proofErr w:type="gramEnd"/>
+        <w:t>(true);</w:t>
+      </w:r>
     </w:p>
     <w:p>
       <w:r>
@@ -5530,51 +5223,46 @@
       <w:proofErr w:type="spellEnd"/>
       <w:proofErr w:type="gramEnd"/>
       <w:r>
+        <w:t>();</w:t>
+      </w:r>
+    </w:p>
+    <w:p>
+      <w:r>
+        <w:t xml:space="preserve">                }</w:t>
+      </w:r>
+    </w:p>
+    <w:p>
+      <w:r>
+        <w:t xml:space="preserve">            }</w:t>
+      </w:r>
+    </w:p>
+    <w:p>
+      <w:r>
+        <w:t xml:space="preserve">            catch (Exception ex)</w:t>
+      </w:r>
+    </w:p>
+    <w:p>
+      <w:r>
+        <w:t xml:space="preserve">            {</w:t>
+      </w:r>
+    </w:p>
+    <w:p>
+      <w:r>
+        <w:t xml:space="preserve">                // Set the error message</w:t>
+      </w:r>
+    </w:p>
+    <w:p>
+      <w:r>
+        <w:t xml:space="preserve">                _</w:t>
+      </w:r>
+      <w:proofErr w:type="spellStart"/>
+      <w:r>
+        <w:t>errorMessage.Append</w:t>
+      </w:r>
+      <w:proofErr w:type="spellEnd"/>
+      <w:r>
         <w:t>(</w:t>
       </w:r>
-      <w:proofErr w:type="gramStart"/>
-      <w:r>
-        <w:t>);</w:t>
-      </w:r>
-      <w:proofErr w:type="gramEnd"/>
-    </w:p>
-    <w:p>
-      <w:r>
-        <w:t xml:space="preserve">                }</w:t>
-      </w:r>
-    </w:p>
-    <w:p>
-      <w:r>
-        <w:t xml:space="preserve">            }</w:t>
-      </w:r>
-    </w:p>
-    <w:p>
-      <w:r>
-        <w:t xml:space="preserve">            catch (Exception ex)</w:t>
-      </w:r>
-    </w:p>
-    <w:p>
-      <w:r>
-        <w:t xml:space="preserve">            {</w:t>
-      </w:r>
-    </w:p>
-    <w:p>
-      <w:r>
-        <w:t xml:space="preserve">                // Set the error message</w:t>
-      </w:r>
-    </w:p>
-    <w:p>
-      <w:r>
-        <w:t xml:space="preserve">                _</w:t>
-      </w:r>
-      <w:proofErr w:type="spellStart"/>
-      <w:r>
-        <w:t>errorMessage.Append</w:t>
-      </w:r>
-      <w:proofErr w:type="spellEnd"/>
-      <w:r>
-        <w:t>(</w:t>
-      </w:r>
       <w:proofErr w:type="spellStart"/>
       <w:proofErr w:type="gramStart"/>
       <w:r>
@@ -5583,13 +5271,8 @@
       <w:proofErr w:type="spellEnd"/>
       <w:proofErr w:type="gramEnd"/>
       <w:r>
-        <w:t>()</w:t>
-      </w:r>
-      <w:proofErr w:type="gramStart"/>
-      <w:r>
-        <w:t>);</w:t>
-      </w:r>
-      <w:proofErr w:type="gramEnd"/>
+        <w:t>());</w:t>
+      </w:r>
     </w:p>
     <w:p/>
     <w:p>
@@ -5602,13 +5285,8 @@
       </w:r>
       <w:proofErr w:type="spellEnd"/>
       <w:r>
-        <w:t>(true</w:t>
-      </w:r>
-      <w:proofErr w:type="gramStart"/>
-      <w:r>
-        <w:t>);</w:t>
-      </w:r>
-      <w:proofErr w:type="gramEnd"/>
+        <w:t>(true);</w:t>
+      </w:r>
     </w:p>
     <w:p>
       <w:r>
@@ -5802,13 +5480,8 @@
       </w:r>
       <w:proofErr w:type="gramEnd"/>
       <w:r>
-        <w:t xml:space="preserve"> = </w:t>
-      </w:r>
-      <w:proofErr w:type="gramStart"/>
-      <w:r>
-        <w:t>null;</w:t>
-      </w:r>
-      <w:proofErr w:type="gramEnd"/>
+        <w:t xml:space="preserve"> = null;</w:t>
+      </w:r>
     </w:p>
     <w:p/>
     <w:p>
@@ -6861,13 +6534,7 @@
         </w:numPr>
       </w:pPr>
       <w:r>
-        <w:t xml:space="preserve">The </w:t>
-      </w:r>
-      <w:r>
-        <w:t>User ID</w:t>
-      </w:r>
-      <w:r>
-        <w:t xml:space="preserve"> field should display a hint or notes below it so that users will know what valid data to enter</w:t>
+        <w:t>The User ID field should display a hint or notes below it so that users will know what valid data to enter</w:t>
       </w:r>
     </w:p>
     <w:p>
@@ -6883,6 +6550,1149 @@
       </w:r>
       <w:r>
         <w:t>that when clicked will redirect the user to the Login screen.</w:t>
+      </w:r>
+    </w:p>
+    <w:p>
+      <w:pPr>
+        <w:rPr>
+          <w:b/>
+          <w:bCs/>
+          <w:color w:val="EE0000"/>
+          <w:u w:val="single"/>
+        </w:rPr>
+      </w:pPr>
+      <w:r>
+        <w:rPr>
+          <w:b/>
+          <w:bCs/>
+          <w:color w:val="EE0000"/>
+          <w:u w:val="single"/>
+        </w:rPr>
+        <w:t>Prompt #4:</w:t>
+      </w:r>
+    </w:p>
+    <w:p>
+      <w:r>
+        <w:t>Implement the following enhancements</w:t>
+      </w:r>
+    </w:p>
+    <w:p>
+      <w:pPr>
+        <w:pStyle w:val="ListParagraph"/>
+        <w:numPr>
+          <w:ilvl w:val="0"/>
+          <w:numId w:val="5"/>
+        </w:numPr>
+      </w:pPr>
+      <w:r>
+        <w:t>Animated password strength meter</w:t>
+      </w:r>
+    </w:p>
+    <w:p>
+      <w:pPr>
+        <w:pStyle w:val="ListParagraph"/>
+        <w:numPr>
+          <w:ilvl w:val="0"/>
+          <w:numId w:val="5"/>
+        </w:numPr>
+      </w:pPr>
+      <w:r>
+        <w:t>Auto-hide hints when valid</w:t>
+      </w:r>
+    </w:p>
+    <w:p>
+      <w:pPr>
+        <w:pStyle w:val="ListParagraph"/>
+        <w:numPr>
+          <w:ilvl w:val="0"/>
+          <w:numId w:val="5"/>
+        </w:numPr>
+      </w:pPr>
+      <w:r>
+        <w:t>Email verification workflow</w:t>
+      </w:r>
+    </w:p>
+    <w:p>
+      <w:pPr>
+        <w:rPr>
+          <w:b/>
+          <w:bCs/>
+          <w:color w:val="EE0000"/>
+          <w:u w:val="single"/>
+        </w:rPr>
+      </w:pPr>
+      <w:r>
+        <w:rPr>
+          <w:b/>
+          <w:bCs/>
+          <w:color w:val="EE0000"/>
+          <w:u w:val="single"/>
+        </w:rPr>
+        <w:t>Errors:</w:t>
+      </w:r>
+    </w:p>
+    <w:p>
+      <w:r>
+        <w:t xml:space="preserve">The following code in </w:t>
+      </w:r>
+      <w:proofErr w:type="spellStart"/>
+      <w:r>
+        <w:t>AccountRegistration.razor</w:t>
+      </w:r>
+      <w:proofErr w:type="spellEnd"/>
+      <w:r>
+        <w:t xml:space="preserve"> produces error:</w:t>
+      </w:r>
+    </w:p>
+    <w:p>
+      <w:pPr>
+        <w:rPr>
+          <w:lang w:val="en-US"/>
+        </w:rPr>
+      </w:pPr>
+      <w:r>
+        <w:rPr>
+          <w:lang w:val="en-US"/>
+        </w:rPr>
+        <w:t>&lt;</w:t>
+      </w:r>
+      <w:proofErr w:type="spellStart"/>
+      <w:r>
+        <w:rPr>
+          <w:b/>
+          <w:bCs/>
+          <w:lang w:val="en-US"/>
+        </w:rPr>
+        <w:t>MudTextField</w:t>
+      </w:r>
+      <w:proofErr w:type="spellEnd"/>
+      <w:r>
+        <w:rPr>
+          <w:lang w:val="en-US"/>
+        </w:rPr>
+        <w:t xml:space="preserve"> </w:t>
+      </w:r>
+    </w:p>
+    <w:p>
+      <w:pPr>
+        <w:rPr>
+          <w:lang w:val="en-US"/>
+        </w:rPr>
+      </w:pPr>
+      <w:r>
+        <w:rPr>
+          <w:lang w:val="en-US"/>
+        </w:rPr>
+        <w:t xml:space="preserve">    </w:t>
+      </w:r>
+      <w:r>
+        <w:rPr>
+          <w:b/>
+          <w:bCs/>
+          <w:lang w:val="en-US"/>
+        </w:rPr>
+        <w:t>Value</w:t>
+      </w:r>
+      <w:r>
+        <w:rPr>
+          <w:lang w:val="en-US"/>
+        </w:rPr>
+        <w:t>="@</w:t>
+      </w:r>
+      <w:proofErr w:type="spellStart"/>
+      <w:r>
+        <w:rPr>
+          <w:lang w:val="en-US"/>
+        </w:rPr>
+        <w:t>Model.Password</w:t>
+      </w:r>
+      <w:proofErr w:type="spellEnd"/>
+      <w:r>
+        <w:rPr>
+          <w:lang w:val="en-US"/>
+        </w:rPr>
+        <w:t>"</w:t>
+      </w:r>
+    </w:p>
+    <w:p>
+      <w:pPr>
+        <w:rPr>
+          <w:lang w:val="en-US"/>
+        </w:rPr>
+      </w:pPr>
+      <w:r>
+        <w:rPr>
+          <w:lang w:val="en-US"/>
+        </w:rPr>
+        <w:t xml:space="preserve">    </w:t>
+      </w:r>
+      <w:r>
+        <w:rPr>
+          <w:b/>
+          <w:bCs/>
+          <w:lang w:val="en-US"/>
+        </w:rPr>
+        <w:t>For</w:t>
+      </w:r>
+      <w:r>
+        <w:rPr>
+          <w:lang w:val="en-US"/>
+        </w:rPr>
+        <w:t>="</w:t>
+      </w:r>
+      <w:proofErr w:type="gramStart"/>
+      <w:r>
+        <w:rPr>
+          <w:lang w:val="en-US"/>
+        </w:rPr>
+        <w:t>@(</w:t>
+      </w:r>
+      <w:proofErr w:type="gramEnd"/>
+      <w:r>
+        <w:rPr>
+          <w:lang w:val="en-US"/>
+        </w:rPr>
+        <w:t xml:space="preserve">() =&gt; </w:t>
+      </w:r>
+      <w:proofErr w:type="spellStart"/>
+      <w:r>
+        <w:rPr>
+          <w:lang w:val="en-US"/>
+        </w:rPr>
+        <w:t>Model.Password</w:t>
+      </w:r>
+      <w:proofErr w:type="spellEnd"/>
+      <w:r>
+        <w:rPr>
+          <w:lang w:val="en-US"/>
+        </w:rPr>
+        <w:t>)"</w:t>
+      </w:r>
+    </w:p>
+    <w:p>
+      <w:pPr>
+        <w:rPr>
+          <w:lang w:val="en-US"/>
+        </w:rPr>
+      </w:pPr>
+      <w:r>
+        <w:rPr>
+          <w:lang w:val="en-US"/>
+        </w:rPr>
+        <w:t xml:space="preserve">    </w:t>
+      </w:r>
+      <w:proofErr w:type="spellStart"/>
+      <w:r>
+        <w:rPr>
+          <w:b/>
+          <w:bCs/>
+          <w:lang w:val="en-US"/>
+        </w:rPr>
+        <w:t>ValueChanged</w:t>
+      </w:r>
+      <w:proofErr w:type="spellEnd"/>
+      <w:r>
+        <w:rPr>
+          <w:lang w:val="en-US"/>
+        </w:rPr>
+        <w:t>="</w:t>
+      </w:r>
+      <w:proofErr w:type="gramStart"/>
+      <w:r>
+        <w:rPr>
+          <w:lang w:val="en-US"/>
+        </w:rPr>
+        <w:t>@(</w:t>
+      </w:r>
+      <w:proofErr w:type="gramEnd"/>
+      <w:r>
+        <w:rPr>
+          <w:lang w:val="en-US"/>
+        </w:rPr>
+        <w:t xml:space="preserve">value =&gt; </w:t>
+      </w:r>
+      <w:proofErr w:type="gramStart"/>
+      <w:r>
+        <w:rPr>
+          <w:lang w:val="en-US"/>
+        </w:rPr>
+        <w:t xml:space="preserve">{ </w:t>
+      </w:r>
+      <w:proofErr w:type="spellStart"/>
+      <w:r>
+        <w:rPr>
+          <w:lang w:val="en-US"/>
+        </w:rPr>
+        <w:t>Model.Password</w:t>
+      </w:r>
+      <w:proofErr w:type="spellEnd"/>
+      <w:proofErr w:type="gramEnd"/>
+      <w:r>
+        <w:rPr>
+          <w:lang w:val="en-US"/>
+        </w:rPr>
+        <w:t xml:space="preserve"> = value; </w:t>
+      </w:r>
+      <w:proofErr w:type="spellStart"/>
+      <w:r>
+        <w:rPr>
+          <w:lang w:val="en-US"/>
+        </w:rPr>
+        <w:t>EvaluatePasswordStrength</w:t>
+      </w:r>
+      <w:proofErr w:type="spellEnd"/>
+      <w:r>
+        <w:rPr>
+          <w:lang w:val="en-US"/>
+        </w:rPr>
+        <w:t>(value)</w:t>
+      </w:r>
+      <w:proofErr w:type="gramStart"/>
+      <w:r>
+        <w:rPr>
+          <w:lang w:val="en-US"/>
+        </w:rPr>
+        <w:t>; })"</w:t>
+      </w:r>
+      <w:proofErr w:type="gramEnd"/>
+    </w:p>
+    <w:p>
+      <w:pPr>
+        <w:rPr>
+          <w:lang w:val="en-US"/>
+        </w:rPr>
+      </w:pPr>
+      <w:r>
+        <w:rPr>
+          <w:lang w:val="en-US"/>
+        </w:rPr>
+        <w:t xml:space="preserve">    </w:t>
+      </w:r>
+      <w:r>
+        <w:rPr>
+          <w:b/>
+          <w:bCs/>
+          <w:lang w:val="en-US"/>
+        </w:rPr>
+        <w:t>Label</w:t>
+      </w:r>
+      <w:r>
+        <w:rPr>
+          <w:lang w:val="en-US"/>
+        </w:rPr>
+        <w:t>="Password"</w:t>
+      </w:r>
+    </w:p>
+    <w:p>
+      <w:pPr>
+        <w:rPr>
+          <w:lang w:val="en-US"/>
+        </w:rPr>
+      </w:pPr>
+      <w:r>
+        <w:rPr>
+          <w:lang w:val="en-US"/>
+        </w:rPr>
+        <w:t xml:space="preserve">    </w:t>
+      </w:r>
+      <w:r>
+        <w:rPr>
+          <w:b/>
+          <w:bCs/>
+          <w:lang w:val="en-US"/>
+        </w:rPr>
+        <w:t>Variant</w:t>
+      </w:r>
+      <w:r>
+        <w:rPr>
+          <w:lang w:val="en-US"/>
+        </w:rPr>
+        <w:t>="</w:t>
+      </w:r>
+      <w:proofErr w:type="spellStart"/>
+      <w:r>
+        <w:rPr>
+          <w:lang w:val="en-US"/>
+        </w:rPr>
+        <w:t>Variant.Outlined</w:t>
+      </w:r>
+      <w:proofErr w:type="spellEnd"/>
+      <w:r>
+        <w:rPr>
+          <w:lang w:val="en-US"/>
+        </w:rPr>
+        <w:t>"</w:t>
+      </w:r>
+    </w:p>
+    <w:p>
+      <w:pPr>
+        <w:rPr>
+          <w:lang w:val="en-US"/>
+        </w:rPr>
+      </w:pPr>
+      <w:r>
+        <w:rPr>
+          <w:lang w:val="en-US"/>
+        </w:rPr>
+        <w:t xml:space="preserve">    </w:t>
+      </w:r>
+      <w:proofErr w:type="spellStart"/>
+      <w:r>
+        <w:rPr>
+          <w:b/>
+          <w:bCs/>
+          <w:lang w:val="en-US"/>
+        </w:rPr>
+        <w:t>InputType</w:t>
+      </w:r>
+      <w:proofErr w:type="spellEnd"/>
+      <w:r>
+        <w:rPr>
+          <w:lang w:val="en-US"/>
+        </w:rPr>
+        <w:t>="@</w:t>
+      </w:r>
+      <w:proofErr w:type="spellStart"/>
+      <w:r>
+        <w:rPr>
+          <w:lang w:val="en-US"/>
+        </w:rPr>
+        <w:t>PasswordInputType</w:t>
+      </w:r>
+      <w:proofErr w:type="spellEnd"/>
+      <w:r>
+        <w:rPr>
+          <w:lang w:val="en-US"/>
+        </w:rPr>
+        <w:t>"</w:t>
+      </w:r>
+    </w:p>
+    <w:p>
+      <w:pPr>
+        <w:rPr>
+          <w:lang w:val="en-US"/>
+        </w:rPr>
+      </w:pPr>
+      <w:r>
+        <w:rPr>
+          <w:lang w:val="en-US"/>
+        </w:rPr>
+        <w:t xml:space="preserve">    </w:t>
+      </w:r>
+      <w:r>
+        <w:rPr>
+          <w:b/>
+          <w:bCs/>
+          <w:lang w:val="en-US"/>
+        </w:rPr>
+        <w:t>Adornment</w:t>
+      </w:r>
+      <w:r>
+        <w:rPr>
+          <w:lang w:val="en-US"/>
+        </w:rPr>
+        <w:t>="</w:t>
+      </w:r>
+      <w:proofErr w:type="spellStart"/>
+      <w:r>
+        <w:rPr>
+          <w:lang w:val="en-US"/>
+        </w:rPr>
+        <w:t>Adornment.End</w:t>
+      </w:r>
+      <w:proofErr w:type="spellEnd"/>
+      <w:r>
+        <w:rPr>
+          <w:lang w:val="en-US"/>
+        </w:rPr>
+        <w:t>"</w:t>
+      </w:r>
+    </w:p>
+    <w:p>
+      <w:pPr>
+        <w:rPr>
+          <w:lang w:val="en-US"/>
+        </w:rPr>
+      </w:pPr>
+      <w:r>
+        <w:rPr>
+          <w:lang w:val="en-US"/>
+        </w:rPr>
+        <w:t xml:space="preserve">    </w:t>
+      </w:r>
+      <w:proofErr w:type="spellStart"/>
+      <w:r>
+        <w:rPr>
+          <w:b/>
+          <w:bCs/>
+          <w:lang w:val="en-US"/>
+        </w:rPr>
+        <w:t>AdornmentIcon</w:t>
+      </w:r>
+      <w:proofErr w:type="spellEnd"/>
+      <w:r>
+        <w:rPr>
+          <w:lang w:val="en-US"/>
+        </w:rPr>
+        <w:t>="@</w:t>
+      </w:r>
+      <w:proofErr w:type="spellStart"/>
+      <w:r>
+        <w:rPr>
+          <w:lang w:val="en-US"/>
+        </w:rPr>
+        <w:t>PasswordIcon</w:t>
+      </w:r>
+      <w:proofErr w:type="spellEnd"/>
+      <w:r>
+        <w:rPr>
+          <w:lang w:val="en-US"/>
+        </w:rPr>
+        <w:t>"</w:t>
+      </w:r>
+    </w:p>
+    <w:p>
+      <w:pPr>
+        <w:rPr>
+          <w:lang w:val="en-US"/>
+        </w:rPr>
+      </w:pPr>
+      <w:r>
+        <w:rPr>
+          <w:lang w:val="en-US"/>
+        </w:rPr>
+        <w:t xml:space="preserve">    </w:t>
+      </w:r>
+      <w:proofErr w:type="spellStart"/>
+      <w:r>
+        <w:rPr>
+          <w:b/>
+          <w:bCs/>
+          <w:lang w:val="en-US"/>
+        </w:rPr>
+        <w:t>OnAdornmentClick</w:t>
+      </w:r>
+      <w:proofErr w:type="spellEnd"/>
+      <w:r>
+        <w:rPr>
+          <w:lang w:val="en-US"/>
+        </w:rPr>
+        <w:t>="</w:t>
+      </w:r>
+      <w:proofErr w:type="spellStart"/>
+      <w:r>
+        <w:rPr>
+          <w:lang w:val="en-US"/>
+        </w:rPr>
+        <w:t>TogglePassword</w:t>
+      </w:r>
+      <w:proofErr w:type="spellEnd"/>
+      <w:r>
+        <w:rPr>
+          <w:lang w:val="en-US"/>
+        </w:rPr>
+        <w:t>"</w:t>
+      </w:r>
+    </w:p>
+    <w:p>
+      <w:pPr>
+        <w:rPr>
+          <w:lang w:val="en-US"/>
+        </w:rPr>
+      </w:pPr>
+      <w:r>
+        <w:rPr>
+          <w:lang w:val="en-US"/>
+        </w:rPr>
+        <w:t xml:space="preserve">    </w:t>
+      </w:r>
+      <w:r>
+        <w:rPr>
+          <w:b/>
+          <w:bCs/>
+          <w:lang w:val="en-US"/>
+        </w:rPr>
+        <w:t>Required</w:t>
+      </w:r>
+      <w:r>
+        <w:rPr>
+          <w:lang w:val="en-US"/>
+        </w:rPr>
+        <w:t>="true"</w:t>
+      </w:r>
+    </w:p>
+    <w:p>
+      <w:pPr>
+        <w:rPr>
+          <w:lang w:val="en-US"/>
+        </w:rPr>
+      </w:pPr>
+      <w:r>
+        <w:rPr>
+          <w:lang w:val="en-US"/>
+        </w:rPr>
+        <w:t xml:space="preserve">    </w:t>
+      </w:r>
+      <w:proofErr w:type="spellStart"/>
+      <w:r>
+        <w:rPr>
+          <w:b/>
+          <w:bCs/>
+          <w:lang w:val="en-US"/>
+        </w:rPr>
+        <w:t>FullWidth</w:t>
+      </w:r>
+      <w:proofErr w:type="spellEnd"/>
+      <w:r>
+        <w:rPr>
+          <w:lang w:val="en-US"/>
+        </w:rPr>
+        <w:t>="true"</w:t>
+      </w:r>
+    </w:p>
+    <w:p>
+      <w:pPr>
+        <w:rPr>
+          <w:lang w:val="en-US"/>
+        </w:rPr>
+      </w:pPr>
+      <w:r>
+        <w:rPr>
+          <w:lang w:val="en-US"/>
+        </w:rPr>
+        <w:t xml:space="preserve">    </w:t>
+      </w:r>
+      <w:proofErr w:type="spellStart"/>
+      <w:r>
+        <w:rPr>
+          <w:b/>
+          <w:bCs/>
+          <w:lang w:val="en-US"/>
+        </w:rPr>
+        <w:t>MaxLength</w:t>
+      </w:r>
+      <w:proofErr w:type="spellEnd"/>
+      <w:r>
+        <w:rPr>
+          <w:lang w:val="en-US"/>
+        </w:rPr>
+        <w:t>="40"</w:t>
+      </w:r>
+    </w:p>
+    <w:p>
+      <w:pPr>
+        <w:rPr>
+          <w:lang w:val="en-US"/>
+        </w:rPr>
+      </w:pPr>
+      <w:r>
+        <w:rPr>
+          <w:lang w:val="en-US"/>
+        </w:rPr>
+        <w:t xml:space="preserve">    </w:t>
+      </w:r>
+      <w:r>
+        <w:rPr>
+          <w:b/>
+          <w:bCs/>
+          <w:lang w:val="en-US"/>
+        </w:rPr>
+        <w:t>Class</w:t>
+      </w:r>
+      <w:r>
+        <w:rPr>
+          <w:lang w:val="en-US"/>
+        </w:rPr>
+        <w:t xml:space="preserve">="mb-4"  </w:t>
+      </w:r>
+    </w:p>
+    <w:p>
+      <w:pPr>
+        <w:rPr>
+          <w:lang w:val="en-US"/>
+        </w:rPr>
+      </w:pPr>
+      <w:r>
+        <w:rPr>
+          <w:lang w:val="en-US"/>
+        </w:rPr>
+        <w:t xml:space="preserve">    </w:t>
+      </w:r>
+      <w:r>
+        <w:rPr>
+          <w:b/>
+          <w:bCs/>
+          <w:lang w:val="en-US"/>
+        </w:rPr>
+        <w:t>Margin</w:t>
+      </w:r>
+      <w:r>
+        <w:rPr>
+          <w:lang w:val="en-US"/>
+        </w:rPr>
+        <w:t>="</w:t>
+      </w:r>
+      <w:proofErr w:type="spellStart"/>
+      <w:r>
+        <w:rPr>
+          <w:lang w:val="en-US"/>
+        </w:rPr>
+        <w:t>Margin.Dense</w:t>
+      </w:r>
+      <w:proofErr w:type="spellEnd"/>
+      <w:r>
+        <w:rPr>
+          <w:lang w:val="en-US"/>
+        </w:rPr>
+        <w:t>"</w:t>
+      </w:r>
+    </w:p>
+    <w:p>
+      <w:pPr>
+        <w:rPr>
+          <w:lang w:val="en-US"/>
+        </w:rPr>
+      </w:pPr>
+      <w:r>
+        <w:rPr>
+          <w:lang w:val="en-US"/>
+        </w:rPr>
+        <w:t xml:space="preserve">    </w:t>
+      </w:r>
+      <w:r>
+        <w:rPr>
+          <w:b/>
+          <w:bCs/>
+          <w:lang w:val="en-US"/>
+        </w:rPr>
+        <w:t>Immediate</w:t>
+      </w:r>
+      <w:r>
+        <w:rPr>
+          <w:lang w:val="en-US"/>
+        </w:rPr>
+        <w:t>="true"</w:t>
+      </w:r>
+    </w:p>
+    <w:p>
+      <w:pPr>
+        <w:rPr>
+          <w:lang w:val="en-US"/>
+        </w:rPr>
+      </w:pPr>
+      <w:r>
+        <w:rPr>
+          <w:lang w:val="en-US"/>
+        </w:rPr>
+        <w:t xml:space="preserve">    </w:t>
+      </w:r>
+      <w:proofErr w:type="spellStart"/>
+      <w:r>
+        <w:rPr>
+          <w:lang w:val="en-US"/>
+        </w:rPr>
+        <w:t>ValidationDelay</w:t>
+      </w:r>
+      <w:proofErr w:type="spellEnd"/>
+      <w:r>
+        <w:rPr>
+          <w:lang w:val="en-US"/>
+        </w:rPr>
+        <w:t>="300"</w:t>
+      </w:r>
+    </w:p>
+    <w:p>
+      <w:pPr>
+        <w:rPr>
+          <w:lang w:val="en-US"/>
+        </w:rPr>
+      </w:pPr>
+      <w:r>
+        <w:rPr>
+          <w:lang w:val="en-US"/>
+        </w:rPr>
+        <w:t xml:space="preserve">    </w:t>
+      </w:r>
+      <w:r>
+        <w:rPr>
+          <w:b/>
+          <w:bCs/>
+          <w:lang w:val="en-US"/>
+        </w:rPr>
+        <w:t>Disabled</w:t>
+      </w:r>
+      <w:r>
+        <w:rPr>
+          <w:lang w:val="en-US"/>
+        </w:rPr>
+        <w:t>="@_</w:t>
+      </w:r>
+      <w:proofErr w:type="spellStart"/>
+      <w:r>
+        <w:rPr>
+          <w:lang w:val="en-US"/>
+        </w:rPr>
+        <w:t>btnProcessing</w:t>
+      </w:r>
+      <w:proofErr w:type="spellEnd"/>
+      <w:r>
+        <w:rPr>
+          <w:lang w:val="en-US"/>
+        </w:rPr>
+        <w:t>" /&gt;</w:t>
+      </w:r>
+    </w:p>
+    <w:p>
+      <w:pPr>
+        <w:rPr>
+          <w:color w:val="EE0000"/>
+          <w:lang w:val="en-US"/>
+        </w:rPr>
+      </w:pPr>
+      <w:r>
+        <w:rPr>
+          <w:color w:val="EE0000"/>
+          <w:lang w:val="en-US"/>
+        </w:rPr>
+        <w:lastRenderedPageBreak/>
+        <w:t>Error:</w:t>
+      </w:r>
+    </w:p>
+    <w:p>
+      <w:pPr>
+        <w:rPr>
+          <w:lang w:val="en-US"/>
+        </w:rPr>
+      </w:pPr>
+      <w:r>
+        <w:rPr>
+          <w:lang w:val="en-US"/>
+        </w:rPr>
+        <w:t>Argument 1: Cannot convert from object to string.</w:t>
+      </w:r>
+    </w:p>
+    <w:p>
+      <w:pPr>
+        <w:rPr>
+          <w:b/>
+          <w:bCs/>
+          <w:color w:val="EE0000"/>
+          <w:u w:val="single"/>
+          <w:lang w:val="en-US"/>
+        </w:rPr>
+      </w:pPr>
+      <w:r>
+        <w:rPr>
+          <w:b/>
+          <w:bCs/>
+          <w:color w:val="EE0000"/>
+          <w:u w:val="single"/>
+          <w:lang w:val="en-US"/>
+        </w:rPr>
+        <w:t>Prompt #5:</w:t>
+      </w:r>
+    </w:p>
+    <w:p>
+      <w:pPr>
+        <w:rPr>
+          <w:lang w:val="en-US"/>
+        </w:rPr>
+      </w:pPr>
+      <w:r>
+        <w:rPr>
+          <w:lang w:val="en-US"/>
+        </w:rPr>
+        <w:t xml:space="preserve">The following code in </w:t>
+      </w:r>
+      <w:proofErr w:type="spellStart"/>
+      <w:r>
+        <w:rPr>
+          <w:lang w:val="en-US"/>
+        </w:rPr>
+        <w:t>VerifyEmail.razor</w:t>
+      </w:r>
+      <w:proofErr w:type="spellEnd"/>
+      <w:r>
+        <w:rPr>
+          <w:lang w:val="en-US"/>
+        </w:rPr>
+        <w:t xml:space="preserve"> produces error. Write the complete code implementation for the </w:t>
+      </w:r>
+      <w:proofErr w:type="spellStart"/>
+      <w:proofErr w:type="gramStart"/>
+      <w:r>
+        <w:rPr>
+          <w:lang w:val="en-US"/>
+        </w:rPr>
+        <w:t>VerifyEmailTokenAsync</w:t>
+      </w:r>
+      <w:proofErr w:type="spellEnd"/>
+      <w:r>
+        <w:rPr>
+          <w:lang w:val="en-US"/>
+        </w:rPr>
+        <w:t>(</w:t>
+      </w:r>
+      <w:proofErr w:type="gramEnd"/>
+      <w:r>
+        <w:rPr>
+          <w:lang w:val="en-US"/>
+        </w:rPr>
+        <w:t xml:space="preserve">) method in the </w:t>
+      </w:r>
+      <w:proofErr w:type="spellStart"/>
+      <w:r>
+        <w:rPr>
+          <w:lang w:val="en-US"/>
+        </w:rPr>
+        <w:t>AuthService</w:t>
+      </w:r>
+      <w:proofErr w:type="spellEnd"/>
+    </w:p>
+    <w:p>
+      <w:pPr>
+        <w:rPr>
+          <w:lang w:val="en-US"/>
+        </w:rPr>
+      </w:pPr>
+      <w:r>
+        <w:rPr>
+          <w:lang w:val="en-US"/>
+        </w:rPr>
+        <w:t xml:space="preserve">protected override async Task </w:t>
+      </w:r>
+      <w:proofErr w:type="spellStart"/>
+      <w:proofErr w:type="gramStart"/>
+      <w:r>
+        <w:rPr>
+          <w:lang w:val="en-US"/>
+        </w:rPr>
+        <w:t>OnInitializedAsync</w:t>
+      </w:r>
+      <w:proofErr w:type="spellEnd"/>
+      <w:r>
+        <w:rPr>
+          <w:lang w:val="en-US"/>
+        </w:rPr>
+        <w:t>(</w:t>
+      </w:r>
+      <w:proofErr w:type="gramEnd"/>
+      <w:r>
+        <w:rPr>
+          <w:lang w:val="en-US"/>
+        </w:rPr>
+        <w:t>)</w:t>
+      </w:r>
+    </w:p>
+    <w:p>
+      <w:pPr>
+        <w:rPr>
+          <w:lang w:val="en-US"/>
+        </w:rPr>
+      </w:pPr>
+      <w:r>
+        <w:rPr>
+          <w:lang w:val="en-US"/>
+        </w:rPr>
+        <w:t>{</w:t>
+      </w:r>
+    </w:p>
+    <w:p>
+      <w:pPr>
+        <w:rPr>
+          <w:lang w:val="en-US"/>
+        </w:rPr>
+      </w:pPr>
+      <w:r>
+        <w:rPr>
+          <w:lang w:val="en-US"/>
+        </w:rPr>
+        <w:t xml:space="preserve">    if </w:t>
+      </w:r>
+      <w:proofErr w:type="gramStart"/>
+      <w:r>
+        <w:rPr>
+          <w:lang w:val="en-US"/>
+        </w:rPr>
+        <w:t>(!</w:t>
+      </w:r>
+      <w:proofErr w:type="spellStart"/>
+      <w:r>
+        <w:rPr>
+          <w:lang w:val="en-US"/>
+        </w:rPr>
+        <w:t>string</w:t>
+      </w:r>
+      <w:proofErr w:type="gramEnd"/>
+      <w:r>
+        <w:rPr>
+          <w:lang w:val="en-US"/>
+        </w:rPr>
+        <w:t>.</w:t>
+      </w:r>
+      <w:proofErr w:type="gramStart"/>
+      <w:r>
+        <w:rPr>
+          <w:lang w:val="en-US"/>
+        </w:rPr>
+        <w:t>IsNullOrWhiteSpace</w:t>
+      </w:r>
+      <w:proofErr w:type="spellEnd"/>
+      <w:r>
+        <w:rPr>
+          <w:lang w:val="en-US"/>
+        </w:rPr>
+        <w:t>(</w:t>
+      </w:r>
+      <w:proofErr w:type="gramEnd"/>
+      <w:r>
+        <w:rPr>
+          <w:lang w:val="en-US"/>
+        </w:rPr>
+        <w:t>Token))</w:t>
+      </w:r>
+    </w:p>
+    <w:p>
+      <w:pPr>
+        <w:rPr>
+          <w:lang w:val="en-US"/>
+        </w:rPr>
+      </w:pPr>
+      <w:r>
+        <w:rPr>
+          <w:lang w:val="en-US"/>
+        </w:rPr>
+        <w:t xml:space="preserve">    {</w:t>
+      </w:r>
+    </w:p>
+    <w:p>
+      <w:pPr>
+        <w:rPr>
+          <w:lang w:val="en-US"/>
+        </w:rPr>
+      </w:pPr>
+      <w:r>
+        <w:rPr>
+          <w:lang w:val="en-US"/>
+        </w:rPr>
+        <w:t xml:space="preserve">        _verified = await </w:t>
+      </w:r>
+      <w:proofErr w:type="spellStart"/>
+      <w:r>
+        <w:rPr>
+          <w:lang w:val="en-US"/>
+        </w:rPr>
+        <w:t>AuthService.VerifyEmailTokenAsync</w:t>
+      </w:r>
+      <w:proofErr w:type="spellEnd"/>
+      <w:r>
+        <w:rPr>
+          <w:lang w:val="en-US"/>
+        </w:rPr>
+        <w:t>(Token);</w:t>
+      </w:r>
+    </w:p>
+    <w:p>
+      <w:pPr>
+        <w:rPr>
+          <w:lang w:val="en-US"/>
+        </w:rPr>
+      </w:pPr>
+      <w:r>
+        <w:rPr>
+          <w:lang w:val="en-US"/>
+        </w:rPr>
+        <w:t xml:space="preserve">        _invalid </w:t>
+      </w:r>
+      <w:proofErr w:type="gramStart"/>
+      <w:r>
+        <w:rPr>
+          <w:lang w:val="en-US"/>
+        </w:rPr>
+        <w:t>= !</w:t>
+      </w:r>
+      <w:proofErr w:type="gramEnd"/>
+      <w:r>
+        <w:rPr>
+          <w:lang w:val="en-US"/>
+        </w:rPr>
+        <w:t>_verified;</w:t>
+      </w:r>
+    </w:p>
+    <w:p>
+      <w:pPr>
+        <w:rPr>
+          <w:lang w:val="en-US"/>
+        </w:rPr>
+      </w:pPr>
+      <w:r>
+        <w:rPr>
+          <w:lang w:val="en-US"/>
+        </w:rPr>
+        <w:t xml:space="preserve">    }</w:t>
+      </w:r>
+    </w:p>
+    <w:p>
+      <w:pPr>
+        <w:rPr>
+          <w:lang w:val="en-US"/>
+        </w:rPr>
+      </w:pPr>
+      <w:r>
+        <w:rPr>
+          <w:lang w:val="en-US"/>
+        </w:rPr>
+        <w:t>}</w:t>
+      </w:r>
+    </w:p>
+    <w:p>
+      <w:pPr>
+        <w:rPr>
+          <w:lang w:val="en-US"/>
+        </w:rPr>
+      </w:pPr>
+    </w:p>
+    <w:p>
+      <w:pPr>
+        <w:rPr>
+          <w:lang w:val="en-US"/>
+        </w:rPr>
+      </w:pPr>
+      <w:r>
+        <w:rPr>
+          <w:lang w:val="en-US"/>
+        </w:rPr>
+        <w:t>Prompt #6:</w:t>
+      </w:r>
+    </w:p>
+    <w:p>
+      <w:r>
+        <w:rPr>
+          <w:lang w:val="en-US"/>
+        </w:rPr>
+        <w:t xml:space="preserve">Write the production-ready implementation code for </w:t>
+      </w:r>
+      <w:proofErr w:type="spellStart"/>
+      <w:proofErr w:type="gramStart"/>
+      <w:r>
+        <w:rPr>
+          <w:lang w:val="en-US"/>
+        </w:rPr>
+        <w:t>ShowEmailVerificationDialog</w:t>
+      </w:r>
+      <w:proofErr w:type="spellEnd"/>
+      <w:r>
+        <w:rPr>
+          <w:lang w:val="en-US"/>
+        </w:rPr>
+        <w:t>(</w:t>
+      </w:r>
+      <w:proofErr w:type="gramEnd"/>
+      <w:r>
+        <w:rPr>
+          <w:lang w:val="en-US"/>
+        </w:rPr>
+        <w:t>) method.</w:t>
       </w:r>
     </w:p>
     <w:sectPr>
@@ -7011,6 +7821,119 @@
     </w:lvl>
   </w:abstractNum>
   <w:abstractNum w:abstractNumId="1" w15:restartNumberingAfterBreak="0">
+    <w:nsid w:val="4D701996"/>
+    <w:multiLevelType w:val="hybridMultilevel"/>
+    <w:tmpl w:val="76CA94FC"/>
+    <w:lvl w:ilvl="0" w:tplc="04090001">
+      <w:start w:val="1"/>
+      <w:numFmt w:val="bullet"/>
+      <w:lvlText w:val=""/>
+      <w:lvlJc w:val="left"/>
+      <w:pPr>
+        <w:ind w:left="720" w:hanging="360"/>
+      </w:pPr>
+      <w:rPr>
+        <w:rFonts w:ascii="Symbol" w:hAnsi="Symbol" w:hint="default"/>
+      </w:rPr>
+    </w:lvl>
+    <w:lvl w:ilvl="1" w:tplc="04090003" w:tentative="1">
+      <w:start w:val="1"/>
+      <w:numFmt w:val="bullet"/>
+      <w:lvlText w:val="o"/>
+      <w:lvlJc w:val="left"/>
+      <w:pPr>
+        <w:ind w:left="1440" w:hanging="360"/>
+      </w:pPr>
+      <w:rPr>
+        <w:rFonts w:ascii="Courier New" w:hAnsi="Courier New" w:cs="Courier New" w:hint="default"/>
+      </w:rPr>
+    </w:lvl>
+    <w:lvl w:ilvl="2" w:tplc="04090005" w:tentative="1">
+      <w:start w:val="1"/>
+      <w:numFmt w:val="bullet"/>
+      <w:lvlText w:val=""/>
+      <w:lvlJc w:val="left"/>
+      <w:pPr>
+        <w:ind w:left="2160" w:hanging="360"/>
+      </w:pPr>
+      <w:rPr>
+        <w:rFonts w:ascii="Wingdings" w:hAnsi="Wingdings" w:hint="default"/>
+      </w:rPr>
+    </w:lvl>
+    <w:lvl w:ilvl="3" w:tplc="04090001" w:tentative="1">
+      <w:start w:val="1"/>
+      <w:numFmt w:val="bullet"/>
+      <w:lvlText w:val=""/>
+      <w:lvlJc w:val="left"/>
+      <w:pPr>
+        <w:ind w:left="2880" w:hanging="360"/>
+      </w:pPr>
+      <w:rPr>
+        <w:rFonts w:ascii="Symbol" w:hAnsi="Symbol" w:hint="default"/>
+      </w:rPr>
+    </w:lvl>
+    <w:lvl w:ilvl="4" w:tplc="04090003" w:tentative="1">
+      <w:start w:val="1"/>
+      <w:numFmt w:val="bullet"/>
+      <w:lvlText w:val="o"/>
+      <w:lvlJc w:val="left"/>
+      <w:pPr>
+        <w:ind w:left="3600" w:hanging="360"/>
+      </w:pPr>
+      <w:rPr>
+        <w:rFonts w:ascii="Courier New" w:hAnsi="Courier New" w:cs="Courier New" w:hint="default"/>
+      </w:rPr>
+    </w:lvl>
+    <w:lvl w:ilvl="5" w:tplc="04090005" w:tentative="1">
+      <w:start w:val="1"/>
+      <w:numFmt w:val="bullet"/>
+      <w:lvlText w:val=""/>
+      <w:lvlJc w:val="left"/>
+      <w:pPr>
+        <w:ind w:left="4320" w:hanging="360"/>
+      </w:pPr>
+      <w:rPr>
+        <w:rFonts w:ascii="Wingdings" w:hAnsi="Wingdings" w:hint="default"/>
+      </w:rPr>
+    </w:lvl>
+    <w:lvl w:ilvl="6" w:tplc="04090001" w:tentative="1">
+      <w:start w:val="1"/>
+      <w:numFmt w:val="bullet"/>
+      <w:lvlText w:val=""/>
+      <w:lvlJc w:val="left"/>
+      <w:pPr>
+        <w:ind w:left="5040" w:hanging="360"/>
+      </w:pPr>
+      <w:rPr>
+        <w:rFonts w:ascii="Symbol" w:hAnsi="Symbol" w:hint="default"/>
+      </w:rPr>
+    </w:lvl>
+    <w:lvl w:ilvl="7" w:tplc="04090003" w:tentative="1">
+      <w:start w:val="1"/>
+      <w:numFmt w:val="bullet"/>
+      <w:lvlText w:val="o"/>
+      <w:lvlJc w:val="left"/>
+      <w:pPr>
+        <w:ind w:left="5760" w:hanging="360"/>
+      </w:pPr>
+      <w:rPr>
+        <w:rFonts w:ascii="Courier New" w:hAnsi="Courier New" w:cs="Courier New" w:hint="default"/>
+      </w:rPr>
+    </w:lvl>
+    <w:lvl w:ilvl="8" w:tplc="04090005" w:tentative="1">
+      <w:start w:val="1"/>
+      <w:numFmt w:val="bullet"/>
+      <w:lvlText w:val=""/>
+      <w:lvlJc w:val="left"/>
+      <w:pPr>
+        <w:ind w:left="6480" w:hanging="360"/>
+      </w:pPr>
+      <w:rPr>
+        <w:rFonts w:ascii="Wingdings" w:hAnsi="Wingdings" w:hint="default"/>
+      </w:rPr>
+    </w:lvl>
+  </w:abstractNum>
+  <w:abstractNum w:abstractNumId="2" w15:restartNumberingAfterBreak="0">
     <w:nsid w:val="58A0425B"/>
     <w:multiLevelType w:val="hybridMultilevel"/>
     <w:tmpl w:val="A612AF8C"/>
@@ -7123,7 +8046,7 @@
       </w:rPr>
     </w:lvl>
   </w:abstractNum>
-  <w:abstractNum w:abstractNumId="2" w15:restartNumberingAfterBreak="0">
+  <w:abstractNum w:abstractNumId="3" w15:restartNumberingAfterBreak="0">
     <w:nsid w:val="5AF77019"/>
     <w:multiLevelType w:val="hybridMultilevel"/>
     <w:tmpl w:val="64384580"/>
@@ -7236,7 +8159,7 @@
       </w:rPr>
     </w:lvl>
   </w:abstractNum>
-  <w:abstractNum w:abstractNumId="3" w15:restartNumberingAfterBreak="0">
+  <w:abstractNum w:abstractNumId="4" w15:restartNumberingAfterBreak="0">
     <w:nsid w:val="7C245009"/>
     <w:multiLevelType w:val="hybridMultilevel"/>
     <w:tmpl w:val="6E7CE70E"/>
@@ -7350,16 +8273,19 @@
     </w:lvl>
   </w:abstractNum>
   <w:num w:numId="1" w16cid:durableId="168912584">
-    <w:abstractNumId w:val="1"/>
+    <w:abstractNumId w:val="2"/>
   </w:num>
   <w:num w:numId="2" w16cid:durableId="145246635">
-    <w:abstractNumId w:val="3"/>
+    <w:abstractNumId w:val="4"/>
   </w:num>
   <w:num w:numId="3" w16cid:durableId="534119551">
     <w:abstractNumId w:val="0"/>
   </w:num>
   <w:num w:numId="4" w16cid:durableId="1756633017">
-    <w:abstractNumId w:val="2"/>
+    <w:abstractNumId w:val="3"/>
+  </w:num>
+  <w:num w:numId="5" w16cid:durableId="401175791">
+    <w:abstractNumId w:val="1"/>
   </w:num>
 </w:numbering>
 </file>

</xml_diff>

<commit_message>
Completed the verification email features in the User Registration page
</commit_message>
<xml_diff>
--- a/Documentation/AI Prompts/Vibe Coding - User Registration.docx
+++ b/Documentation/AI Prompts/Vibe Coding - User Registration.docx
@@ -7648,24 +7648,30 @@
     <w:p>
       <w:pPr>
         <w:rPr>
-          <w:lang w:val="en-US"/>
-        </w:rPr>
-      </w:pPr>
-    </w:p>
-    <w:p>
-      <w:pPr>
-        <w:rPr>
-          <w:lang w:val="en-US"/>
-        </w:rPr>
-      </w:pPr>
-      <w:r>
-        <w:rPr>
+          <w:b/>
+          <w:bCs/>
+          <w:color w:val="EE0000"/>
+          <w:u w:val="single"/>
+          <w:lang w:val="en-US"/>
+        </w:rPr>
+      </w:pPr>
+      <w:r>
+        <w:rPr>
+          <w:b/>
+          <w:bCs/>
+          <w:color w:val="EE0000"/>
+          <w:u w:val="single"/>
           <w:lang w:val="en-US"/>
         </w:rPr>
         <w:t>Prompt #6:</w:t>
       </w:r>
     </w:p>
     <w:p>
+      <w:pPr>
+        <w:rPr>
+          <w:lang w:val="en-US"/>
+        </w:rPr>
+      </w:pPr>
       <w:r>
         <w:rPr>
           <w:lang w:val="en-US"/>
@@ -7693,6 +7699,647 @@
           <w:lang w:val="en-US"/>
         </w:rPr>
         <w:t>) method.</w:t>
+      </w:r>
+    </w:p>
+    <w:p>
+      <w:pPr>
+        <w:rPr>
+          <w:b/>
+          <w:bCs/>
+          <w:color w:val="EE0000"/>
+          <w:u w:val="single"/>
+          <w:lang w:val="en-US"/>
+        </w:rPr>
+      </w:pPr>
+      <w:r>
+        <w:rPr>
+          <w:b/>
+          <w:bCs/>
+          <w:color w:val="EE0000"/>
+          <w:u w:val="single"/>
+          <w:lang w:val="en-US"/>
+        </w:rPr>
+        <w:t>Prompt #7:</w:t>
+      </w:r>
+    </w:p>
+    <w:p>
+      <w:pPr>
+        <w:rPr>
+          <w:lang w:val="en-US"/>
+        </w:rPr>
+      </w:pPr>
+      <w:r>
+        <w:rPr>
+          <w:lang w:val="en-US"/>
+        </w:rPr>
+        <w:t xml:space="preserve">Below is the complete code of </w:t>
+      </w:r>
+      <w:proofErr w:type="spellStart"/>
+      <w:proofErr w:type="gramStart"/>
+      <w:r>
+        <w:rPr>
+          <w:lang w:val="en-US"/>
+        </w:rPr>
+        <w:t>SendVerificationEmailAsync</w:t>
+      </w:r>
+      <w:proofErr w:type="spellEnd"/>
+      <w:r>
+        <w:rPr>
+          <w:lang w:val="en-US"/>
+        </w:rPr>
+        <w:t>(</w:t>
+      </w:r>
+      <w:proofErr w:type="gramEnd"/>
+      <w:r>
+        <w:rPr>
+          <w:lang w:val="en-US"/>
+        </w:rPr>
+        <w:t xml:space="preserve">) method. Refactor the code in order to get the value or </w:t>
+      </w:r>
+      <w:proofErr w:type="spellStart"/>
+      <w:r>
+        <w:rPr>
+          <w:lang w:val="en-US"/>
+        </w:rPr>
+        <w:t>verificationLink</w:t>
+      </w:r>
+      <w:proofErr w:type="spellEnd"/>
+      <w:r>
+        <w:rPr>
+          <w:lang w:val="en-US"/>
+        </w:rPr>
+        <w:t xml:space="preserve"> without hardcoding the domain name. Write production-ready code using Clean Architecture.</w:t>
+      </w:r>
+    </w:p>
+    <w:p>
+      <w:pPr>
+        <w:rPr>
+          <w:lang w:val="en-US"/>
+        </w:rPr>
+      </w:pPr>
+      <w:r>
+        <w:rPr>
+          <w:lang w:val="en-US"/>
+        </w:rPr>
+        <w:t xml:space="preserve">public async Task&lt;Result&lt;bool&gt;&gt; </w:t>
+      </w:r>
+      <w:proofErr w:type="spellStart"/>
+      <w:proofErr w:type="gramStart"/>
+      <w:r>
+        <w:rPr>
+          <w:lang w:val="en-US"/>
+        </w:rPr>
+        <w:t>SendVerificationEmailAsync</w:t>
+      </w:r>
+      <w:proofErr w:type="spellEnd"/>
+      <w:r>
+        <w:rPr>
+          <w:lang w:val="en-US"/>
+        </w:rPr>
+        <w:t>(</w:t>
+      </w:r>
+      <w:proofErr w:type="gramEnd"/>
+      <w:r>
+        <w:rPr>
+          <w:lang w:val="en-US"/>
+        </w:rPr>
+        <w:t xml:space="preserve">string email, int </w:t>
+      </w:r>
+      <w:proofErr w:type="spellStart"/>
+      <w:r>
+        <w:rPr>
+          <w:lang w:val="en-US"/>
+        </w:rPr>
+        <w:t>empNo</w:t>
+      </w:r>
+      <w:proofErr w:type="spellEnd"/>
+      <w:r>
+        <w:rPr>
+          <w:lang w:val="en-US"/>
+        </w:rPr>
+        <w:t xml:space="preserve">, </w:t>
+      </w:r>
+      <w:proofErr w:type="spellStart"/>
+      <w:r>
+        <w:rPr>
+          <w:lang w:val="en-US"/>
+        </w:rPr>
+        <w:t>DateTime</w:t>
+      </w:r>
+      <w:proofErr w:type="spellEnd"/>
+      <w:r>
+        <w:rPr>
+          <w:lang w:val="en-US"/>
+        </w:rPr>
+        <w:t xml:space="preserve"> </w:t>
+      </w:r>
+      <w:proofErr w:type="spellStart"/>
+      <w:r>
+        <w:rPr>
+          <w:lang w:val="en-US"/>
+        </w:rPr>
+        <w:t>doj</w:t>
+      </w:r>
+      <w:proofErr w:type="spellEnd"/>
+      <w:r>
+        <w:rPr>
+          <w:lang w:val="en-US"/>
+        </w:rPr>
+        <w:t xml:space="preserve">, </w:t>
+      </w:r>
+    </w:p>
+    <w:p>
+      <w:pPr>
+        <w:rPr>
+          <w:lang w:val="en-US"/>
+        </w:rPr>
+      </w:pPr>
+      <w:r>
+        <w:rPr>
+          <w:lang w:val="en-US"/>
+        </w:rPr>
+        <w:t xml:space="preserve">    </w:t>
+      </w:r>
+      <w:proofErr w:type="spellStart"/>
+      <w:r>
+        <w:rPr>
+          <w:lang w:val="en-US"/>
+        </w:rPr>
+        <w:t>CancellationToken</w:t>
+      </w:r>
+      <w:proofErr w:type="spellEnd"/>
+      <w:r>
+        <w:rPr>
+          <w:lang w:val="en-US"/>
+        </w:rPr>
+        <w:t xml:space="preserve"> </w:t>
+      </w:r>
+      <w:proofErr w:type="spellStart"/>
+      <w:r>
+        <w:rPr>
+          <w:lang w:val="en-US"/>
+        </w:rPr>
+        <w:t>cancellationToken</w:t>
+      </w:r>
+      <w:proofErr w:type="spellEnd"/>
+      <w:r>
+        <w:rPr>
+          <w:lang w:val="en-US"/>
+        </w:rPr>
+        <w:t xml:space="preserve"> = default)</w:t>
+      </w:r>
+    </w:p>
+    <w:p>
+      <w:pPr>
+        <w:rPr>
+          <w:lang w:val="en-US"/>
+        </w:rPr>
+      </w:pPr>
+      <w:r>
+        <w:rPr>
+          <w:lang w:val="en-US"/>
+        </w:rPr>
+        <w:t>{</w:t>
+      </w:r>
+    </w:p>
+    <w:p>
+      <w:pPr>
+        <w:rPr>
+          <w:lang w:val="en-US"/>
+        </w:rPr>
+      </w:pPr>
+      <w:r>
+        <w:rPr>
+          <w:lang w:val="en-US"/>
+        </w:rPr>
+        <w:t xml:space="preserve">    try</w:t>
+      </w:r>
+    </w:p>
+    <w:p>
+      <w:pPr>
+        <w:rPr>
+          <w:lang w:val="en-US"/>
+        </w:rPr>
+      </w:pPr>
+      <w:r>
+        <w:rPr>
+          <w:lang w:val="en-US"/>
+        </w:rPr>
+        <w:t xml:space="preserve">    {</w:t>
+      </w:r>
+    </w:p>
+    <w:p>
+      <w:pPr>
+        <w:rPr>
+          <w:lang w:val="en-US"/>
+        </w:rPr>
+      </w:pPr>
+      <w:r>
+        <w:rPr>
+          <w:lang w:val="en-US"/>
+        </w:rPr>
+        <w:t xml:space="preserve">        var token = await </w:t>
+      </w:r>
+      <w:proofErr w:type="spellStart"/>
+      <w:proofErr w:type="gramStart"/>
+      <w:r>
+        <w:rPr>
+          <w:lang w:val="en-US"/>
+        </w:rPr>
+        <w:t>GenerateEmailVerificationTokenAsync</w:t>
+      </w:r>
+      <w:proofErr w:type="spellEnd"/>
+      <w:r>
+        <w:rPr>
+          <w:lang w:val="en-US"/>
+        </w:rPr>
+        <w:t>(</w:t>
+      </w:r>
+      <w:proofErr w:type="spellStart"/>
+      <w:proofErr w:type="gramEnd"/>
+      <w:r>
+        <w:rPr>
+          <w:lang w:val="en-US"/>
+        </w:rPr>
+        <w:t>empNo</w:t>
+      </w:r>
+      <w:proofErr w:type="spellEnd"/>
+      <w:r>
+        <w:rPr>
+          <w:lang w:val="en-US"/>
+        </w:rPr>
+        <w:t xml:space="preserve">, </w:t>
+      </w:r>
+      <w:proofErr w:type="spellStart"/>
+      <w:r>
+        <w:rPr>
+          <w:lang w:val="en-US"/>
+        </w:rPr>
+        <w:t>doj</w:t>
+      </w:r>
+      <w:proofErr w:type="spellEnd"/>
+      <w:r>
+        <w:rPr>
+          <w:lang w:val="en-US"/>
+        </w:rPr>
+        <w:t xml:space="preserve">, </w:t>
+      </w:r>
+      <w:proofErr w:type="spellStart"/>
+      <w:r>
+        <w:rPr>
+          <w:lang w:val="en-US"/>
+        </w:rPr>
+        <w:t>cancellationToken</w:t>
+      </w:r>
+      <w:proofErr w:type="spellEnd"/>
+      <w:r>
+        <w:rPr>
+          <w:lang w:val="en-US"/>
+        </w:rPr>
+        <w:t>);</w:t>
+      </w:r>
+    </w:p>
+    <w:p>
+      <w:pPr>
+        <w:rPr>
+          <w:lang w:val="en-US"/>
+        </w:rPr>
+      </w:pPr>
+    </w:p>
+    <w:p>
+      <w:pPr>
+        <w:rPr>
+          <w:lang w:val="en-US"/>
+        </w:rPr>
+      </w:pPr>
+      <w:r>
+        <w:rPr>
+          <w:lang w:val="en-US"/>
+        </w:rPr>
+        <w:t xml:space="preserve">        if (</w:t>
+      </w:r>
+      <w:proofErr w:type="spellStart"/>
+      <w:proofErr w:type="gramStart"/>
+      <w:r>
+        <w:rPr>
+          <w:lang w:val="en-US"/>
+        </w:rPr>
+        <w:t>string.IsNullOrEmpty</w:t>
+      </w:r>
+      <w:proofErr w:type="spellEnd"/>
+      <w:proofErr w:type="gramEnd"/>
+      <w:r>
+        <w:rPr>
+          <w:lang w:val="en-US"/>
+        </w:rPr>
+        <w:t>(token))</w:t>
+      </w:r>
+    </w:p>
+    <w:p>
+      <w:pPr>
+        <w:rPr>
+          <w:lang w:val="en-US"/>
+        </w:rPr>
+      </w:pPr>
+      <w:r>
+        <w:rPr>
+          <w:lang w:val="en-US"/>
+        </w:rPr>
+        <w:t xml:space="preserve">            return Result&lt;bool&gt;.Failure("Unable to generate email verification token!");</w:t>
+      </w:r>
+    </w:p>
+    <w:p>
+      <w:pPr>
+        <w:rPr>
+          <w:lang w:val="en-US"/>
+        </w:rPr>
+      </w:pPr>
+    </w:p>
+    <w:p>
+      <w:pPr>
+        <w:rPr>
+          <w:lang w:val="en-US"/>
+        </w:rPr>
+      </w:pPr>
+      <w:r>
+        <w:rPr>
+          <w:lang w:val="en-US"/>
+        </w:rPr>
+        <w:t xml:space="preserve">        var </w:t>
+      </w:r>
+      <w:proofErr w:type="spellStart"/>
+      <w:r>
+        <w:rPr>
+          <w:lang w:val="en-US"/>
+        </w:rPr>
+        <w:t>verificationLink</w:t>
+      </w:r>
+      <w:proofErr w:type="spellEnd"/>
+      <w:r>
+        <w:rPr>
+          <w:lang w:val="en-US"/>
+        </w:rPr>
+        <w:t xml:space="preserve"> =</w:t>
+      </w:r>
+    </w:p>
+    <w:p>
+      <w:pPr>
+        <w:rPr>
+          <w:lang w:val="en-US"/>
+        </w:rPr>
+      </w:pPr>
+      <w:r>
+        <w:rPr>
+          <w:lang w:val="en-US"/>
+        </w:rPr>
+        <w:t xml:space="preserve">            $"https://yourdomain.com/UserAccount/VerifyEmail?token={Uri.EscapeDataString(token)}";</w:t>
+      </w:r>
+    </w:p>
+    <w:p>
+      <w:pPr>
+        <w:rPr>
+          <w:lang w:val="en-US"/>
+        </w:rPr>
+      </w:pPr>
+    </w:p>
+    <w:p>
+      <w:pPr>
+        <w:rPr>
+          <w:lang w:val="en-US"/>
+        </w:rPr>
+      </w:pPr>
+      <w:r>
+        <w:rPr>
+          <w:lang w:val="en-US"/>
+        </w:rPr>
+        <w:t xml:space="preserve">        await _</w:t>
+      </w:r>
+      <w:proofErr w:type="spellStart"/>
+      <w:r>
+        <w:rPr>
+          <w:lang w:val="en-US"/>
+        </w:rPr>
+        <w:t>emailService.SendAsync</w:t>
+      </w:r>
+      <w:proofErr w:type="spellEnd"/>
+      <w:r>
+        <w:rPr>
+          <w:lang w:val="en-US"/>
+        </w:rPr>
+        <w:t>(email,</w:t>
+      </w:r>
+    </w:p>
+    <w:p>
+      <w:pPr>
+        <w:rPr>
+          <w:lang w:val="en-US"/>
+        </w:rPr>
+      </w:pPr>
+      <w:r>
+        <w:rPr>
+          <w:lang w:val="en-US"/>
+        </w:rPr>
+        <w:t xml:space="preserve">            "Verify your </w:t>
+      </w:r>
+      <w:proofErr w:type="spellStart"/>
+      <w:r>
+        <w:rPr>
+          <w:lang w:val="en-US"/>
+        </w:rPr>
+        <w:t>KenHR</w:t>
+      </w:r>
+      <w:proofErr w:type="spellEnd"/>
+      <w:r>
+        <w:rPr>
+          <w:lang w:val="en-US"/>
+        </w:rPr>
+        <w:t xml:space="preserve"> account",</w:t>
+      </w:r>
+    </w:p>
+    <w:p>
+      <w:pPr>
+        <w:rPr>
+          <w:lang w:val="en-US"/>
+        </w:rPr>
+      </w:pPr>
+      <w:r>
+        <w:rPr>
+          <w:lang w:val="en-US"/>
+        </w:rPr>
+        <w:t xml:space="preserve">            $"Click here to verify your account: {</w:t>
+      </w:r>
+      <w:proofErr w:type="spellStart"/>
+      <w:r>
+        <w:rPr>
+          <w:lang w:val="en-US"/>
+        </w:rPr>
+        <w:t>verificationLink</w:t>
+      </w:r>
+      <w:proofErr w:type="spellEnd"/>
+      <w:r>
+        <w:rPr>
+          <w:lang w:val="en-US"/>
+        </w:rPr>
+        <w:t>}");</w:t>
+      </w:r>
+    </w:p>
+    <w:p>
+      <w:pPr>
+        <w:rPr>
+          <w:lang w:val="en-US"/>
+        </w:rPr>
+      </w:pPr>
+    </w:p>
+    <w:p>
+      <w:pPr>
+        <w:rPr>
+          <w:lang w:val="en-US"/>
+        </w:rPr>
+      </w:pPr>
+      <w:r>
+        <w:rPr>
+          <w:lang w:val="en-US"/>
+        </w:rPr>
+        <w:t xml:space="preserve">        return Result&lt;bool&gt;.</w:t>
+      </w:r>
+      <w:proofErr w:type="spellStart"/>
+      <w:r>
+        <w:rPr>
+          <w:lang w:val="en-US"/>
+        </w:rPr>
+        <w:t>SuccessResult</w:t>
+      </w:r>
+      <w:proofErr w:type="spellEnd"/>
+      <w:r>
+        <w:rPr>
+          <w:lang w:val="en-US"/>
+        </w:rPr>
+        <w:t>(true);</w:t>
+      </w:r>
+    </w:p>
+    <w:p>
+      <w:pPr>
+        <w:rPr>
+          <w:lang w:val="en-US"/>
+        </w:rPr>
+      </w:pPr>
+      <w:r>
+        <w:rPr>
+          <w:lang w:val="en-US"/>
+        </w:rPr>
+        <w:t xml:space="preserve">    }</w:t>
+      </w:r>
+    </w:p>
+    <w:p>
+      <w:pPr>
+        <w:rPr>
+          <w:lang w:val="en-US"/>
+        </w:rPr>
+      </w:pPr>
+      <w:r>
+        <w:rPr>
+          <w:lang w:val="en-US"/>
+        </w:rPr>
+        <w:t xml:space="preserve">    catch (Exception ex)</w:t>
+      </w:r>
+    </w:p>
+    <w:p>
+      <w:pPr>
+        <w:rPr>
+          <w:lang w:val="en-US"/>
+        </w:rPr>
+      </w:pPr>
+      <w:r>
+        <w:rPr>
+          <w:lang w:val="en-US"/>
+        </w:rPr>
+        <w:t xml:space="preserve">    {</w:t>
+      </w:r>
+    </w:p>
+    <w:p>
+      <w:pPr>
+        <w:rPr>
+          <w:lang w:val="en-US"/>
+        </w:rPr>
+      </w:pPr>
+      <w:r>
+        <w:rPr>
+          <w:lang w:val="en-US"/>
+        </w:rPr>
+        <w:t xml:space="preserve">        return Result&lt;bool&gt;.Failure(</w:t>
+      </w:r>
+      <w:proofErr w:type="spellStart"/>
+      <w:proofErr w:type="gramStart"/>
+      <w:r>
+        <w:rPr>
+          <w:lang w:val="en-US"/>
+        </w:rPr>
+        <w:t>ex.Message.ToString</w:t>
+      </w:r>
+      <w:proofErr w:type="spellEnd"/>
+      <w:proofErr w:type="gramEnd"/>
+      <w:r>
+        <w:rPr>
+          <w:lang w:val="en-US"/>
+        </w:rPr>
+        <w:t>(</w:t>
+      </w:r>
+      <w:proofErr w:type="gramStart"/>
+      <w:r>
+        <w:rPr>
+          <w:lang w:val="en-US"/>
+        </w:rPr>
+        <w:t>) ??</w:t>
+      </w:r>
+      <w:proofErr w:type="gramEnd"/>
+      <w:r>
+        <w:rPr>
+          <w:lang w:val="en-US"/>
+        </w:rPr>
+        <w:t xml:space="preserve"> "Unknown error in </w:t>
+      </w:r>
+      <w:proofErr w:type="spellStart"/>
+      <w:proofErr w:type="gramStart"/>
+      <w:r>
+        <w:rPr>
+          <w:lang w:val="en-US"/>
+        </w:rPr>
+        <w:t>LoginAsync</w:t>
+      </w:r>
+      <w:proofErr w:type="spellEnd"/>
+      <w:r>
+        <w:rPr>
+          <w:lang w:val="en-US"/>
+        </w:rPr>
+        <w:t>(</w:t>
+      </w:r>
+      <w:proofErr w:type="gramEnd"/>
+      <w:r>
+        <w:rPr>
+          <w:lang w:val="en-US"/>
+        </w:rPr>
+        <w:t>) method.");</w:t>
+      </w:r>
+    </w:p>
+    <w:p>
+      <w:pPr>
+        <w:rPr>
+          <w:lang w:val="en-US"/>
+        </w:rPr>
+      </w:pPr>
+      <w:r>
+        <w:rPr>
+          <w:lang w:val="en-US"/>
+        </w:rPr>
+        <w:t xml:space="preserve">    }</w:t>
+      </w:r>
+    </w:p>
+    <w:p>
+      <w:r>
+        <w:rPr>
+          <w:lang w:val="en-US"/>
+        </w:rPr>
+        <w:t>}</w:t>
       </w:r>
     </w:p>
     <w:sectPr>

</xml_diff>